<commit_message>
actualización del codigo y documentación
</commit_message>
<xml_diff>
--- a/Documentos de Entrega/FRPB-CSO-PLANTILLA-PLAN DE PRUEBAS.docx
+++ b/Documentos de Entrega/FRPB-CSO-PLANTILLA-PLAN DE PRUEBAS.docx
@@ -193,15 +193,7 @@
         <w:jc w:val="center"/>
       </w:pPr>
       <w:r>
-        <w:t xml:space="preserve">(Plantilla compilada por </w:t>
-      </w:r>
-      <w:proofErr w:type="spellStart"/>
-      <w:r>
-        <w:t>Ph.D</w:t>
-      </w:r>
-      <w:proofErr w:type="spellEnd"/>
-      <w:r>
-        <w:t>. Franklin Parrales B.)</w:t>
+        <w:t>(Plantilla compilada por Ph.D. Franklin Parrales B.)</w:t>
       </w:r>
     </w:p>
     <w:p>
@@ -565,31 +557,7 @@
               <w:szCs w:val="20"/>
               <w:u w:val="single"/>
             </w:rPr>
-            <w:t>INTRO</w:t>
-          </w:r>
-          <w:r>
-            <w:rPr>
-              <w:rFonts w:ascii="Calibri" w:eastAsia="Calibri" w:hAnsi="Calibri" w:cs="Calibri"/>
-              <w:b/>
-              <w:smallCaps/>
-              <w:color w:val="000000" w:themeColor="text1"/>
-              <w:sz w:val="20"/>
-              <w:szCs w:val="20"/>
-              <w:u w:val="single"/>
-            </w:rPr>
-            <w:t>D</w:t>
-          </w:r>
-          <w:r>
-            <w:rPr>
-              <w:rFonts w:ascii="Calibri" w:eastAsia="Calibri" w:hAnsi="Calibri" w:cs="Calibri"/>
-              <w:b/>
-              <w:smallCaps/>
-              <w:color w:val="000000" w:themeColor="text1"/>
-              <w:sz w:val="20"/>
-              <w:szCs w:val="20"/>
-              <w:u w:val="single"/>
-            </w:rPr>
-            <w:t>UCCIÓN</w:t>
+            <w:t>INTRODUCCIÓN</w:t>
           </w:r>
           <w:r>
             <w:rPr>
@@ -699,29 +667,7 @@
               <w:szCs w:val="20"/>
               <w:u w:val="single"/>
             </w:rPr>
-            <w:t>rop</w:t>
-          </w:r>
-          <w:r>
-            <w:rPr>
-              <w:rFonts w:ascii="Calibri" w:eastAsia="Calibri" w:hAnsi="Calibri" w:cs="Calibri"/>
-              <w:smallCaps/>
-              <w:color w:val="000000" w:themeColor="text1"/>
-              <w:sz w:val="20"/>
-              <w:szCs w:val="20"/>
-              <w:u w:val="single"/>
-            </w:rPr>
-            <w:t>ó</w:t>
-          </w:r>
-          <w:r>
-            <w:rPr>
-              <w:rFonts w:ascii="Calibri" w:eastAsia="Calibri" w:hAnsi="Calibri" w:cs="Calibri"/>
-              <w:smallCaps/>
-              <w:color w:val="000000" w:themeColor="text1"/>
-              <w:sz w:val="20"/>
-              <w:szCs w:val="20"/>
-              <w:u w:val="single"/>
-            </w:rPr>
-            <w:t>sito</w:t>
+            <w:t>ropósito</w:t>
           </w:r>
           <w:r>
             <w:rPr>
@@ -919,55 +865,7 @@
               <w:szCs w:val="20"/>
               <w:u w:val="single"/>
             </w:rPr>
-            <w:t>AL</w:t>
-          </w:r>
-          <w:r>
-            <w:rPr>
-              <w:rFonts w:ascii="Calibri" w:eastAsia="Calibri" w:hAnsi="Calibri" w:cs="Calibri"/>
-              <w:b/>
-              <w:smallCaps/>
-              <w:color w:val="000000" w:themeColor="text1"/>
-              <w:sz w:val="20"/>
-              <w:szCs w:val="20"/>
-              <w:u w:val="single"/>
-            </w:rPr>
-            <w:t>C</w:t>
-          </w:r>
-          <w:r>
-            <w:rPr>
-              <w:rFonts w:ascii="Calibri" w:eastAsia="Calibri" w:hAnsi="Calibri" w:cs="Calibri"/>
-              <w:b/>
-              <w:smallCaps/>
-              <w:color w:val="000000" w:themeColor="text1"/>
-              <w:sz w:val="20"/>
-              <w:szCs w:val="20"/>
-              <w:u w:val="single"/>
-            </w:rPr>
-            <w:t>A</w:t>
-          </w:r>
-          <w:r>
-            <w:rPr>
-              <w:rFonts w:ascii="Calibri" w:eastAsia="Calibri" w:hAnsi="Calibri" w:cs="Calibri"/>
-              <w:b/>
-              <w:smallCaps/>
-              <w:color w:val="000000" w:themeColor="text1"/>
-              <w:sz w:val="20"/>
-              <w:szCs w:val="20"/>
-              <w:u w:val="single"/>
-            </w:rPr>
-            <w:t>N</w:t>
-          </w:r>
-          <w:r>
-            <w:rPr>
-              <w:rFonts w:ascii="Calibri" w:eastAsia="Calibri" w:hAnsi="Calibri" w:cs="Calibri"/>
-              <w:b/>
-              <w:smallCaps/>
-              <w:color w:val="000000" w:themeColor="text1"/>
-              <w:sz w:val="20"/>
-              <w:szCs w:val="20"/>
-              <w:u w:val="single"/>
-            </w:rPr>
-            <w:t>CE</w:t>
+            <w:t>ALCANCE</w:t>
           </w:r>
           <w:r>
             <w:rPr>
@@ -3755,13 +3653,7 @@
         <w:rPr>
           <w:rFonts w:ascii="Calibri" w:eastAsia="Calibri" w:hAnsi="Calibri" w:cs="Calibri"/>
         </w:rPr>
-        <w:t>acept</w:t>
-      </w:r>
-      <w:r>
-        <w:rPr>
-          <w:rFonts w:ascii="Calibri" w:eastAsia="Calibri" w:hAnsi="Calibri" w:cs="Calibri"/>
-        </w:rPr>
-        <w:t>ación del usuario</w:t>
+        <w:t>aceptación del usuario</w:t>
       </w:r>
     </w:p>
     <w:p>
@@ -3900,13 +3792,7 @@
         <w:rPr>
           <w:rFonts w:ascii="Calibri" w:eastAsia="Calibri" w:hAnsi="Calibri" w:cs="Calibri"/>
         </w:rPr>
-        <w:t>Validar y comprobar la calidad del producto a ser entrega</w:t>
-      </w:r>
-      <w:r>
-        <w:rPr>
-          <w:rFonts w:ascii="Calibri" w:eastAsia="Calibri" w:hAnsi="Calibri" w:cs="Calibri"/>
-        </w:rPr>
-        <w:t>do, con base a los estándares definidos.</w:t>
+        <w:t>Validar y comprobar la calidad del producto a ser entregado, con base a los estándares definidos.</w:t>
       </w:r>
     </w:p>
     <w:p>
@@ -4560,13 +4446,7 @@
         <w:rPr>
           <w:rFonts w:ascii="Calibri" w:eastAsia="Calibri" w:hAnsi="Calibri" w:cs="Calibri"/>
         </w:rPr>
-        <w:t xml:space="preserve">Módulo usuario </w:t>
-      </w:r>
-      <w:r>
-        <w:rPr>
-          <w:rFonts w:ascii="Calibri" w:eastAsia="Calibri" w:hAnsi="Calibri" w:cs="Calibri"/>
-        </w:rPr>
-        <w:t>árbitro</w:t>
+        <w:t>Módulo usuario árbitro</w:t>
       </w:r>
     </w:p>
     <w:p>
@@ -4671,21 +4551,7 @@
         <w:rPr>
           <w:rFonts w:ascii="Calibri" w:eastAsia="Calibri" w:hAnsi="Calibri" w:cs="Calibri"/>
         </w:rPr>
-        <w:t xml:space="preserve">Se puede visualizar la información contenida en el módulo de árbitro alojado en la base de datos de </w:t>
-      </w:r>
-      <w:proofErr w:type="spellStart"/>
-      <w:r>
-        <w:rPr>
-          <w:rFonts w:ascii="Calibri" w:eastAsia="Calibri" w:hAnsi="Calibri" w:cs="Calibri"/>
-        </w:rPr>
-        <w:t>MySql</w:t>
-      </w:r>
-      <w:proofErr w:type="spellEnd"/>
-      <w:r>
-        <w:rPr>
-          <w:rFonts w:ascii="Calibri" w:eastAsia="Calibri" w:hAnsi="Calibri" w:cs="Calibri"/>
-        </w:rPr>
-        <w:t>.</w:t>
+        <w:t>Se puede visualizar la información contenida en el módulo de árbitro alojado en la base de datos de MySql.</w:t>
       </w:r>
     </w:p>
     <w:p>
@@ -4705,21 +4571,7 @@
         <w:rPr>
           <w:rFonts w:ascii="Calibri" w:eastAsia="Calibri" w:hAnsi="Calibri" w:cs="Calibri"/>
         </w:rPr>
-        <w:t xml:space="preserve">Se puede guardar información en la base de datos de </w:t>
-      </w:r>
-      <w:proofErr w:type="spellStart"/>
-      <w:r>
-        <w:rPr>
-          <w:rFonts w:ascii="Calibri" w:eastAsia="Calibri" w:hAnsi="Calibri" w:cs="Calibri"/>
-        </w:rPr>
-        <w:t>MySql</w:t>
-      </w:r>
-      <w:proofErr w:type="spellEnd"/>
-      <w:r>
-        <w:rPr>
-          <w:rFonts w:ascii="Calibri" w:eastAsia="Calibri" w:hAnsi="Calibri" w:cs="Calibri"/>
-        </w:rPr>
-        <w:t xml:space="preserve"> desde la aplicación.</w:t>
+        <w:t>Se puede guardar información en la base de datos de MySql desde la aplicación.</w:t>
       </w:r>
     </w:p>
     <w:p>
@@ -4759,13 +4611,7 @@
         <w:rPr>
           <w:rFonts w:ascii="Calibri" w:eastAsia="Calibri" w:hAnsi="Calibri" w:cs="Calibri"/>
         </w:rPr>
-        <w:t>Este plan de pruebas no contem</w:t>
-      </w:r>
-      <w:r>
-        <w:rPr>
-          <w:rFonts w:ascii="Calibri" w:eastAsia="Calibri" w:hAnsi="Calibri" w:cs="Calibri"/>
-        </w:rPr>
-        <w:t>pla pruebas de interfaz con otros módulos.</w:t>
+        <w:t>Este plan de pruebas no contempla pruebas de interfaz con otros módulos.</w:t>
       </w:r>
     </w:p>
     <w:p>
@@ -5237,14 +5083,12 @@
       <w:r>
         <w:tab/>
       </w:r>
-      <w:proofErr w:type="gramStart"/>
       <w:r>
         <w:rPr>
           <w:b/>
         </w:rPr>
         <w:t>Usuario :</w:t>
       </w:r>
-      <w:proofErr w:type="gramEnd"/>
     </w:p>
     <w:p>
       <w:pPr>
@@ -5258,13 +5102,8 @@
       </w:pPr>
       <w:bookmarkStart w:id="17" w:name="_heading=h.gcacsudp1t9n" w:colFirst="0" w:colLast="0"/>
       <w:bookmarkEnd w:id="17"/>
-      <w:proofErr w:type="spellStart"/>
       <w:r>
-        <w:t>Login</w:t>
-      </w:r>
-      <w:proofErr w:type="spellEnd"/>
-      <w:r>
-        <w:t xml:space="preserve"> de usuario</w:t>
+        <w:t>Login de usuario</w:t>
       </w:r>
     </w:p>
     <w:p>
@@ -5475,13 +5314,8 @@
               <w:ind w:left="0" w:hanging="2"/>
               <w:jc w:val="both"/>
             </w:pPr>
-            <w:proofErr w:type="spellStart"/>
-            <w:r>
-              <w:t>Login</w:t>
-            </w:r>
-            <w:proofErr w:type="spellEnd"/>
-            <w:r>
-              <w:t xml:space="preserve"> del usuario “árbitro”</w:t>
+            <w:r>
+              <w:t>Login del usuario “árbitro”</w:t>
             </w:r>
           </w:p>
         </w:tc>
@@ -5635,11 +5469,6 @@
                 <w:shd w:val="clear" w:color="auto" w:fill="D9D9D9"/>
               </w:rPr>
               <w:tab/>
-            </w:r>
-            <w:r>
-              <w:rPr>
-                <w:shd w:val="clear" w:color="auto" w:fill="D9D9D9"/>
-              </w:rPr>
               <w:t>Pedro C.</w:t>
             </w:r>
           </w:p>
@@ -5661,11 +5490,6 @@
                 <w:shd w:val="clear" w:color="auto" w:fill="D9D9D9"/>
               </w:rPr>
               <w:tab/>
-            </w:r>
-            <w:r>
-              <w:rPr>
-                <w:shd w:val="clear" w:color="auto" w:fill="D9D9D9"/>
-              </w:rPr>
               <w:t>500ar</w:t>
             </w:r>
           </w:p>
@@ -5680,10 +5504,7 @@
               <w:jc w:val="both"/>
             </w:pPr>
             <w:r>
-              <w:t xml:space="preserve">Hacer clic en el botón </w:t>
-            </w:r>
-            <w:r>
-              <w:t>“</w:t>
+              <w:t>Hacer clic en el botón “</w:t>
             </w:r>
             <w:r>
               <w:rPr>
@@ -5692,10 +5513,7 @@
               <w:t>Iniciar sesión</w:t>
             </w:r>
             <w:r>
-              <w:t>”</w:t>
-            </w:r>
-            <w:r>
-              <w:t>.</w:t>
+              <w:t>”.</w:t>
             </w:r>
           </w:p>
         </w:tc>
@@ -5758,13 +5576,7 @@
               <w:jc w:val="both"/>
             </w:pPr>
             <w:r>
-              <w:t xml:space="preserve">Haber ingresado correctamente al </w:t>
-            </w:r>
-            <w:r>
-              <w:t>aplicativo y haber agregado las dependencias correctamente</w:t>
-            </w:r>
-            <w:r>
-              <w:t>.</w:t>
+              <w:t>Haber ingresado correctamente al aplicativo y haber agregado las dependencias correctamente.</w:t>
             </w:r>
           </w:p>
         </w:tc>
@@ -5827,24 +5639,7 @@
               <w:jc w:val="both"/>
             </w:pPr>
             <w:r>
-              <w:t xml:space="preserve">El usuario será </w:t>
-            </w:r>
-            <w:proofErr w:type="spellStart"/>
-            <w:r>
-              <w:t>logueado</w:t>
-            </w:r>
-            <w:proofErr w:type="spellEnd"/>
-            <w:r>
-              <w:t xml:space="preserve"> </w:t>
-            </w:r>
-            <w:r>
-              <w:t>en el aplica</w:t>
-            </w:r>
-            <w:r>
-              <w:t>tivo</w:t>
-            </w:r>
-            <w:r>
-              <w:t xml:space="preserve">. </w:t>
+              <w:t xml:space="preserve">El usuario será logueado en el aplicativo. </w:t>
             </w:r>
           </w:p>
         </w:tc>
@@ -5907,15 +5702,7 @@
               <w:jc w:val="both"/>
             </w:pPr>
             <w:r>
-              <w:t xml:space="preserve">Se ha </w:t>
-            </w:r>
-            <w:proofErr w:type="spellStart"/>
-            <w:r>
-              <w:t>logueado</w:t>
-            </w:r>
-            <w:proofErr w:type="spellEnd"/>
-            <w:r>
-              <w:t xml:space="preserve"> correctamente el usuario.</w:t>
+              <w:t>Se ha logueado correctamente el usuario.</w:t>
             </w:r>
           </w:p>
         </w:tc>
@@ -7729,7 +7516,13 @@
               <w:jc w:val="both"/>
             </w:pPr>
             <w:r>
-              <w:t>El usuario árbitro registrará una nueva acta.</w:t>
+              <w:t xml:space="preserve">El usuario árbitro </w:t>
+            </w:r>
+            <w:r>
+              <w:t>ingresará</w:t>
+            </w:r>
+            <w:r>
+              <w:t xml:space="preserve"> una nueva acta.</w:t>
             </w:r>
           </w:p>
         </w:tc>
@@ -7792,7 +7585,13 @@
               <w:jc w:val="both"/>
             </w:pPr>
             <w:r>
-              <w:t>El usuario árbitro registró una nueva acta.</w:t>
+              <w:t xml:space="preserve">El usuario árbitro </w:t>
+            </w:r>
+            <w:r>
+              <w:t>ingresó</w:t>
+            </w:r>
+            <w:r>
+              <w:t xml:space="preserve"> una nueva acta.</w:t>
             </w:r>
           </w:p>
         </w:tc>
@@ -8208,12 +8007,13 @@
           </w:tcPr>
           <w:p>
             <w:pPr>
+              <w:pStyle w:val="Prrafodelista"/>
               <w:numPr>
                 <w:ilvl w:val="0"/>
-                <w:numId w:val="12"/>
+                <w:numId w:val="15"/>
               </w:numPr>
               <w:spacing w:line="360" w:lineRule="auto"/>
-              <w:ind w:left="0" w:hanging="2"/>
+              <w:ind w:leftChars="0" w:firstLineChars="0"/>
               <w:jc w:val="both"/>
             </w:pPr>
             <w:r>
@@ -8222,12 +8022,13 @@
           </w:p>
           <w:p>
             <w:pPr>
+              <w:pStyle w:val="Prrafodelista"/>
               <w:numPr>
                 <w:ilvl w:val="0"/>
-                <w:numId w:val="12"/>
+                <w:numId w:val="15"/>
               </w:numPr>
               <w:spacing w:line="360" w:lineRule="auto"/>
-              <w:ind w:left="0" w:hanging="2"/>
+              <w:ind w:leftChars="0" w:firstLineChars="0"/>
               <w:jc w:val="both"/>
             </w:pPr>
             <w:r>
@@ -8303,6 +8104,19 @@
               <w:jc w:val="both"/>
             </w:pPr>
             <w:r>
+              <w:t>Haber ingresado correctamente las credenciales de acceso</w:t>
+            </w:r>
+            <w:r>
+              <w:t>.</w:t>
+            </w:r>
+          </w:p>
+          <w:p>
+            <w:pPr>
+              <w:spacing w:line="360" w:lineRule="auto"/>
+              <w:ind w:left="0" w:hanging="2"/>
+              <w:jc w:val="both"/>
+            </w:pPr>
+            <w:r>
               <w:t>Haber ingresado correctamente las actas del partido por parte del usuario árbitro.</w:t>
             </w:r>
           </w:p>
@@ -8366,7 +8180,13 @@
               <w:jc w:val="both"/>
             </w:pPr>
             <w:r>
-              <w:t>El usuario árbitro, puede visualizar la consulta de las actas</w:t>
+              <w:t xml:space="preserve">El usuario árbitro, </w:t>
+            </w:r>
+            <w:r>
+              <w:t>podrá</w:t>
+            </w:r>
+            <w:r>
+              <w:t xml:space="preserve"> visualizar la consulta de las actas</w:t>
             </w:r>
           </w:p>
         </w:tc>
@@ -8528,6 +8348,7 @@
               <w:rPr>
                 <w:b/>
               </w:rPr>
+              <w:lastRenderedPageBreak/>
               <w:t>Observaciones</w:t>
             </w:r>
           </w:p>
@@ -8578,6 +8399,933 @@
         </w:rPr>
       </w:pPr>
     </w:p>
+    <w:tbl>
+      <w:tblPr>
+        <w:tblW w:w="8910" w:type="dxa"/>
+        <w:tblInd w:w="581" w:type="dxa"/>
+        <w:tblLayout w:type="fixed"/>
+        <w:tblLook w:val="0000" w:firstRow="0" w:lastRow="0" w:firstColumn="0" w:lastColumn="0" w:noHBand="0" w:noVBand="0"/>
+      </w:tblPr>
+      <w:tblGrid>
+        <w:gridCol w:w="2980"/>
+        <w:gridCol w:w="5930"/>
+      </w:tblGrid>
+      <w:tr>
+        <w:trPr>
+          <w:trHeight w:val="461"/>
+        </w:trPr>
+        <w:tc>
+          <w:tcPr>
+            <w:tcW w:w="2980" w:type="dxa"/>
+            <w:tcBorders>
+              <w:top w:val="single" w:sz="8" w:space="0" w:color="000000"/>
+              <w:left w:val="single" w:sz="8" w:space="0" w:color="000000"/>
+              <w:bottom w:val="single" w:sz="8" w:space="0" w:color="000000"/>
+              <w:right w:val="single" w:sz="8" w:space="0" w:color="000000"/>
+            </w:tcBorders>
+            <w:shd w:val="clear" w:color="auto" w:fill="D9D9D9"/>
+            <w:tcMar>
+              <w:top w:w="15" w:type="dxa"/>
+              <w:left w:w="131" w:type="dxa"/>
+              <w:bottom w:w="0" w:type="dxa"/>
+              <w:right w:w="131" w:type="dxa"/>
+            </w:tcMar>
+          </w:tcPr>
+          <w:p>
+            <w:pPr>
+              <w:spacing w:line="360" w:lineRule="auto"/>
+              <w:ind w:left="0" w:hanging="2"/>
+              <w:jc w:val="both"/>
+            </w:pPr>
+            <w:r>
+              <w:rPr>
+                <w:b/>
+              </w:rPr>
+              <w:t>Código</w:t>
+            </w:r>
+          </w:p>
+        </w:tc>
+        <w:tc>
+          <w:tcPr>
+            <w:tcW w:w="5930" w:type="dxa"/>
+            <w:tcBorders>
+              <w:top w:val="single" w:sz="8" w:space="0" w:color="000000"/>
+              <w:left w:val="single" w:sz="8" w:space="0" w:color="000000"/>
+              <w:bottom w:val="single" w:sz="8" w:space="0" w:color="000000"/>
+              <w:right w:val="single" w:sz="8" w:space="0" w:color="000000"/>
+            </w:tcBorders>
+            <w:tcMar>
+              <w:top w:w="15" w:type="dxa"/>
+              <w:left w:w="131" w:type="dxa"/>
+              <w:bottom w:w="0" w:type="dxa"/>
+              <w:right w:w="131" w:type="dxa"/>
+            </w:tcMar>
+          </w:tcPr>
+          <w:p>
+            <w:pPr>
+              <w:spacing w:line="360" w:lineRule="auto"/>
+              <w:ind w:left="0" w:hanging="2"/>
+              <w:jc w:val="both"/>
+              <w:rPr>
+                <w:b/>
+              </w:rPr>
+            </w:pPr>
+            <w:r>
+              <w:rPr>
+                <w:b/>
+              </w:rPr>
+              <w:t>CP-0</w:t>
+            </w:r>
+            <w:r>
+              <w:rPr>
+                <w:b/>
+              </w:rPr>
+              <w:t>04</w:t>
+            </w:r>
+          </w:p>
+        </w:tc>
+      </w:tr>
+      <w:tr>
+        <w:trPr>
+          <w:trHeight w:val="461"/>
+        </w:trPr>
+        <w:tc>
+          <w:tcPr>
+            <w:tcW w:w="2980" w:type="dxa"/>
+            <w:tcBorders>
+              <w:top w:val="single" w:sz="8" w:space="0" w:color="000000"/>
+              <w:left w:val="single" w:sz="8" w:space="0" w:color="000000"/>
+              <w:bottom w:val="single" w:sz="8" w:space="0" w:color="000000"/>
+              <w:right w:val="single" w:sz="8" w:space="0" w:color="000000"/>
+            </w:tcBorders>
+            <w:shd w:val="clear" w:color="auto" w:fill="D9D9D9"/>
+            <w:tcMar>
+              <w:top w:w="15" w:type="dxa"/>
+              <w:left w:w="131" w:type="dxa"/>
+              <w:bottom w:w="0" w:type="dxa"/>
+              <w:right w:w="131" w:type="dxa"/>
+            </w:tcMar>
+          </w:tcPr>
+          <w:p>
+            <w:pPr>
+              <w:spacing w:line="360" w:lineRule="auto"/>
+              <w:ind w:left="0" w:hanging="2"/>
+              <w:jc w:val="both"/>
+            </w:pPr>
+            <w:r>
+              <w:rPr>
+                <w:b/>
+              </w:rPr>
+              <w:t>Caso de prueba</w:t>
+            </w:r>
+          </w:p>
+        </w:tc>
+        <w:tc>
+          <w:tcPr>
+            <w:tcW w:w="5930" w:type="dxa"/>
+            <w:tcBorders>
+              <w:top w:val="single" w:sz="8" w:space="0" w:color="000000"/>
+              <w:left w:val="single" w:sz="8" w:space="0" w:color="000000"/>
+              <w:bottom w:val="single" w:sz="8" w:space="0" w:color="000000"/>
+              <w:right w:val="single" w:sz="8" w:space="0" w:color="000000"/>
+            </w:tcBorders>
+            <w:tcMar>
+              <w:top w:w="15" w:type="dxa"/>
+              <w:left w:w="131" w:type="dxa"/>
+              <w:bottom w:w="0" w:type="dxa"/>
+              <w:right w:w="131" w:type="dxa"/>
+            </w:tcMar>
+          </w:tcPr>
+          <w:p>
+            <w:pPr>
+              <w:spacing w:line="360" w:lineRule="auto"/>
+              <w:ind w:left="0" w:hanging="2"/>
+              <w:jc w:val="both"/>
+            </w:pPr>
+            <w:r>
+              <w:t xml:space="preserve">Prueba de </w:t>
+            </w:r>
+            <w:r>
+              <w:t>edición</w:t>
+            </w:r>
+            <w:r>
+              <w:t xml:space="preserve"> de actas ingresadas, por parte del usuario árbitro.</w:t>
+            </w:r>
+          </w:p>
+        </w:tc>
+      </w:tr>
+      <w:tr>
+        <w:trPr>
+          <w:trHeight w:val="447"/>
+        </w:trPr>
+        <w:tc>
+          <w:tcPr>
+            <w:tcW w:w="2980" w:type="dxa"/>
+            <w:tcBorders>
+              <w:top w:val="single" w:sz="8" w:space="0" w:color="000000"/>
+              <w:left w:val="single" w:sz="8" w:space="0" w:color="000000"/>
+              <w:bottom w:val="single" w:sz="8" w:space="0" w:color="000000"/>
+              <w:right w:val="single" w:sz="8" w:space="0" w:color="000000"/>
+            </w:tcBorders>
+            <w:shd w:val="clear" w:color="auto" w:fill="D9D9D9"/>
+            <w:tcMar>
+              <w:top w:w="15" w:type="dxa"/>
+              <w:left w:w="131" w:type="dxa"/>
+              <w:bottom w:w="0" w:type="dxa"/>
+              <w:right w:w="131" w:type="dxa"/>
+            </w:tcMar>
+          </w:tcPr>
+          <w:p>
+            <w:pPr>
+              <w:spacing w:line="360" w:lineRule="auto"/>
+              <w:ind w:left="0" w:hanging="2"/>
+              <w:jc w:val="both"/>
+            </w:pPr>
+            <w:r>
+              <w:rPr>
+                <w:b/>
+              </w:rPr>
+              <w:t>Responsable</w:t>
+            </w:r>
+          </w:p>
+        </w:tc>
+        <w:tc>
+          <w:tcPr>
+            <w:tcW w:w="5930" w:type="dxa"/>
+            <w:tcBorders>
+              <w:top w:val="single" w:sz="8" w:space="0" w:color="000000"/>
+              <w:left w:val="single" w:sz="8" w:space="0" w:color="000000"/>
+              <w:bottom w:val="single" w:sz="8" w:space="0" w:color="000000"/>
+              <w:right w:val="single" w:sz="8" w:space="0" w:color="000000"/>
+            </w:tcBorders>
+            <w:tcMar>
+              <w:top w:w="15" w:type="dxa"/>
+              <w:left w:w="131" w:type="dxa"/>
+              <w:bottom w:w="0" w:type="dxa"/>
+              <w:right w:w="131" w:type="dxa"/>
+            </w:tcMar>
+          </w:tcPr>
+          <w:p>
+            <w:pPr>
+              <w:spacing w:line="360" w:lineRule="auto"/>
+              <w:ind w:left="0" w:hanging="2"/>
+              <w:jc w:val="both"/>
+            </w:pPr>
+            <w:r>
+              <w:t>Desarrolladores</w:t>
+            </w:r>
+          </w:p>
+        </w:tc>
+      </w:tr>
+      <w:tr>
+        <w:trPr>
+          <w:trHeight w:val="1020"/>
+        </w:trPr>
+        <w:tc>
+          <w:tcPr>
+            <w:tcW w:w="2980" w:type="dxa"/>
+            <w:tcBorders>
+              <w:top w:val="single" w:sz="8" w:space="0" w:color="000000"/>
+              <w:left w:val="single" w:sz="8" w:space="0" w:color="000000"/>
+              <w:bottom w:val="single" w:sz="8" w:space="0" w:color="000000"/>
+              <w:right w:val="single" w:sz="8" w:space="0" w:color="000000"/>
+            </w:tcBorders>
+            <w:shd w:val="clear" w:color="auto" w:fill="D9D9D9"/>
+            <w:tcMar>
+              <w:top w:w="15" w:type="dxa"/>
+              <w:left w:w="131" w:type="dxa"/>
+              <w:bottom w:w="0" w:type="dxa"/>
+              <w:right w:w="131" w:type="dxa"/>
+            </w:tcMar>
+          </w:tcPr>
+          <w:p>
+            <w:pPr>
+              <w:spacing w:line="360" w:lineRule="auto"/>
+              <w:ind w:left="0" w:hanging="2"/>
+              <w:jc w:val="both"/>
+            </w:pPr>
+            <w:r>
+              <w:rPr>
+                <w:b/>
+              </w:rPr>
+              <w:t>Descripción de la prueba</w:t>
+            </w:r>
+          </w:p>
+        </w:tc>
+        <w:tc>
+          <w:tcPr>
+            <w:tcW w:w="5930" w:type="dxa"/>
+            <w:tcBorders>
+              <w:top w:val="single" w:sz="8" w:space="0" w:color="000000"/>
+              <w:left w:val="single" w:sz="8" w:space="0" w:color="000000"/>
+              <w:bottom w:val="single" w:sz="8" w:space="0" w:color="000000"/>
+              <w:right w:val="single" w:sz="8" w:space="0" w:color="000000"/>
+            </w:tcBorders>
+            <w:shd w:val="clear" w:color="auto" w:fill="auto"/>
+            <w:tcMar>
+              <w:top w:w="15" w:type="dxa"/>
+              <w:left w:w="131" w:type="dxa"/>
+              <w:bottom w:w="0" w:type="dxa"/>
+              <w:right w:w="131" w:type="dxa"/>
+            </w:tcMar>
+          </w:tcPr>
+          <w:p>
+            <w:pPr>
+              <w:pStyle w:val="Prrafodelista"/>
+              <w:numPr>
+                <w:ilvl w:val="0"/>
+                <w:numId w:val="16"/>
+              </w:numPr>
+              <w:spacing w:line="360" w:lineRule="auto"/>
+              <w:ind w:leftChars="0" w:firstLineChars="0"/>
+              <w:jc w:val="both"/>
+            </w:pPr>
+            <w:r>
+              <w:t>Hacer clic en la opción del menú de actas partidos</w:t>
+            </w:r>
+          </w:p>
+          <w:p>
+            <w:pPr>
+              <w:pStyle w:val="Prrafodelista"/>
+              <w:numPr>
+                <w:ilvl w:val="0"/>
+                <w:numId w:val="16"/>
+              </w:numPr>
+              <w:spacing w:line="360" w:lineRule="auto"/>
+              <w:ind w:leftChars="0" w:firstLineChars="0"/>
+              <w:jc w:val="both"/>
+            </w:pPr>
+            <w:r>
+              <w:t>Hacer clic en la opción “</w:t>
+            </w:r>
+            <w:r>
+              <w:rPr>
+                <w:i/>
+                <w:iCs/>
+              </w:rPr>
+              <w:t>Actualizar y eliminar</w:t>
+            </w:r>
+            <w:r>
+              <w:t>”</w:t>
+            </w:r>
+          </w:p>
+          <w:p>
+            <w:pPr>
+              <w:pStyle w:val="Prrafodelista"/>
+              <w:numPr>
+                <w:ilvl w:val="0"/>
+                <w:numId w:val="16"/>
+              </w:numPr>
+              <w:spacing w:line="360" w:lineRule="auto"/>
+              <w:ind w:leftChars="0" w:firstLineChars="0"/>
+              <w:jc w:val="both"/>
+            </w:pPr>
+            <w:r>
+              <w:t>Los datos que se podrán editar son los siguientes:</w:t>
+            </w:r>
+          </w:p>
+          <w:p>
+            <w:pPr>
+              <w:pStyle w:val="Prrafodelista"/>
+              <w:numPr>
+                <w:ilvl w:val="0"/>
+                <w:numId w:val="17"/>
+              </w:numPr>
+              <w:spacing w:line="360" w:lineRule="auto"/>
+              <w:ind w:leftChars="0" w:firstLineChars="0"/>
+              <w:rPr>
+                <w:b/>
+                <w:shd w:val="clear" w:color="auto" w:fill="D9D9D9"/>
+              </w:rPr>
+            </w:pPr>
+            <w:r>
+              <w:rPr>
+                <w:b/>
+                <w:shd w:val="clear" w:color="auto" w:fill="D9D9D9"/>
+              </w:rPr>
+              <w:t>Id del acta</w:t>
+            </w:r>
+          </w:p>
+          <w:p>
+            <w:pPr>
+              <w:pStyle w:val="Prrafodelista"/>
+              <w:numPr>
+                <w:ilvl w:val="0"/>
+                <w:numId w:val="17"/>
+              </w:numPr>
+              <w:spacing w:line="360" w:lineRule="auto"/>
+              <w:ind w:leftChars="0" w:firstLineChars="0"/>
+              <w:rPr>
+                <w:b/>
+                <w:shd w:val="clear" w:color="auto" w:fill="D9D9D9"/>
+              </w:rPr>
+            </w:pPr>
+            <w:r>
+              <w:rPr>
+                <w:b/>
+                <w:shd w:val="clear" w:color="auto" w:fill="D9D9D9"/>
+              </w:rPr>
+              <w:t>Hora de inicio partido</w:t>
+            </w:r>
+          </w:p>
+          <w:p>
+            <w:pPr>
+              <w:pStyle w:val="Prrafodelista"/>
+              <w:numPr>
+                <w:ilvl w:val="0"/>
+                <w:numId w:val="17"/>
+              </w:numPr>
+              <w:spacing w:line="360" w:lineRule="auto"/>
+              <w:ind w:leftChars="0" w:firstLineChars="0"/>
+              <w:rPr>
+                <w:b/>
+                <w:shd w:val="clear" w:color="auto" w:fill="D9D9D9"/>
+              </w:rPr>
+            </w:pPr>
+            <w:r>
+              <w:rPr>
+                <w:b/>
+                <w:shd w:val="clear" w:color="auto" w:fill="D9D9D9"/>
+              </w:rPr>
+              <w:t>Hora fin partido</w:t>
+            </w:r>
+          </w:p>
+          <w:p>
+            <w:pPr>
+              <w:pStyle w:val="Prrafodelista"/>
+              <w:numPr>
+                <w:ilvl w:val="0"/>
+                <w:numId w:val="17"/>
+              </w:numPr>
+              <w:spacing w:line="360" w:lineRule="auto"/>
+              <w:ind w:leftChars="0" w:firstLineChars="0"/>
+              <w:rPr>
+                <w:b/>
+                <w:shd w:val="clear" w:color="auto" w:fill="D9D9D9"/>
+              </w:rPr>
+            </w:pPr>
+            <w:r>
+              <w:rPr>
+                <w:b/>
+                <w:shd w:val="clear" w:color="auto" w:fill="D9D9D9"/>
+              </w:rPr>
+              <w:t>Equipo rival</w:t>
+            </w:r>
+          </w:p>
+          <w:p>
+            <w:pPr>
+              <w:pStyle w:val="Prrafodelista"/>
+              <w:numPr>
+                <w:ilvl w:val="0"/>
+                <w:numId w:val="17"/>
+              </w:numPr>
+              <w:spacing w:line="360" w:lineRule="auto"/>
+              <w:ind w:leftChars="0" w:firstLineChars="0"/>
+              <w:rPr>
+                <w:b/>
+                <w:shd w:val="clear" w:color="auto" w:fill="D9D9D9"/>
+              </w:rPr>
+            </w:pPr>
+            <w:r>
+              <w:rPr>
+                <w:b/>
+                <w:shd w:val="clear" w:color="auto" w:fill="D9D9D9"/>
+              </w:rPr>
+              <w:t>Equipo local</w:t>
+            </w:r>
+          </w:p>
+          <w:p>
+            <w:pPr>
+              <w:pStyle w:val="Prrafodelista"/>
+              <w:numPr>
+                <w:ilvl w:val="0"/>
+                <w:numId w:val="17"/>
+              </w:numPr>
+              <w:spacing w:line="360" w:lineRule="auto"/>
+              <w:ind w:leftChars="0" w:firstLineChars="0"/>
+              <w:rPr>
+                <w:b/>
+                <w:shd w:val="clear" w:color="auto" w:fill="D9D9D9"/>
+              </w:rPr>
+            </w:pPr>
+            <w:r>
+              <w:rPr>
+                <w:b/>
+                <w:shd w:val="clear" w:color="auto" w:fill="D9D9D9"/>
+              </w:rPr>
+              <w:t>Duración partido</w:t>
+            </w:r>
+          </w:p>
+          <w:p>
+            <w:pPr>
+              <w:pStyle w:val="Prrafodelista"/>
+              <w:numPr>
+                <w:ilvl w:val="0"/>
+                <w:numId w:val="17"/>
+              </w:numPr>
+              <w:spacing w:line="360" w:lineRule="auto"/>
+              <w:ind w:leftChars="0" w:firstLineChars="0"/>
+              <w:rPr>
+                <w:b/>
+                <w:shd w:val="clear" w:color="auto" w:fill="D9D9D9"/>
+              </w:rPr>
+            </w:pPr>
+            <w:r>
+              <w:rPr>
+                <w:b/>
+                <w:shd w:val="clear" w:color="auto" w:fill="D9D9D9"/>
+              </w:rPr>
+              <w:t>Goles equipo local</w:t>
+            </w:r>
+          </w:p>
+          <w:p>
+            <w:pPr>
+              <w:pStyle w:val="Prrafodelista"/>
+              <w:numPr>
+                <w:ilvl w:val="0"/>
+                <w:numId w:val="17"/>
+              </w:numPr>
+              <w:spacing w:line="360" w:lineRule="auto"/>
+              <w:ind w:leftChars="0" w:firstLineChars="0"/>
+              <w:rPr>
+                <w:b/>
+                <w:shd w:val="clear" w:color="auto" w:fill="D9D9D9"/>
+              </w:rPr>
+            </w:pPr>
+            <w:r>
+              <w:rPr>
+                <w:b/>
+                <w:shd w:val="clear" w:color="auto" w:fill="D9D9D9"/>
+              </w:rPr>
+              <w:t>Equipo ganador</w:t>
+            </w:r>
+          </w:p>
+          <w:p>
+            <w:pPr>
+              <w:pStyle w:val="Prrafodelista"/>
+              <w:numPr>
+                <w:ilvl w:val="0"/>
+                <w:numId w:val="17"/>
+              </w:numPr>
+              <w:spacing w:line="360" w:lineRule="auto"/>
+              <w:ind w:leftChars="0" w:firstLineChars="0"/>
+              <w:rPr>
+                <w:b/>
+                <w:shd w:val="clear" w:color="auto" w:fill="D9D9D9"/>
+              </w:rPr>
+            </w:pPr>
+            <w:r>
+              <w:rPr>
+                <w:b/>
+                <w:shd w:val="clear" w:color="auto" w:fill="D9D9D9"/>
+              </w:rPr>
+              <w:t>Id de arbitro</w:t>
+            </w:r>
+          </w:p>
+          <w:p>
+            <w:pPr>
+              <w:spacing w:line="360" w:lineRule="auto"/>
+              <w:ind w:left="0" w:hanging="2"/>
+              <w:rPr>
+                <w:lang w:eastAsia="es-ES"/>
+              </w:rPr>
+            </w:pPr>
+            <w:r>
+              <w:rPr>
+                <w:lang w:eastAsia="es-ES"/>
+              </w:rPr>
+              <w:t xml:space="preserve">Hacer clic en el botón de </w:t>
+            </w:r>
+            <w:r>
+              <w:rPr>
+                <w:lang w:eastAsia="es-ES"/>
+              </w:rPr>
+              <w:t>“</w:t>
+            </w:r>
+            <w:r>
+              <w:rPr>
+                <w:i/>
+                <w:iCs/>
+                <w:lang w:eastAsia="es-ES"/>
+              </w:rPr>
+              <w:t>Actualizar</w:t>
+            </w:r>
+            <w:r>
+              <w:rPr>
+                <w:lang w:eastAsia="es-ES"/>
+              </w:rPr>
+              <w:t>”</w:t>
+            </w:r>
+          </w:p>
+          <w:p>
+            <w:pPr>
+              <w:spacing w:line="360" w:lineRule="auto"/>
+              <w:ind w:leftChars="0" w:left="0" w:firstLineChars="0" w:firstLine="0"/>
+              <w:jc w:val="both"/>
+            </w:pPr>
+          </w:p>
+        </w:tc>
+      </w:tr>
+      <w:tr>
+        <w:trPr>
+          <w:trHeight w:val="461"/>
+        </w:trPr>
+        <w:tc>
+          <w:tcPr>
+            <w:tcW w:w="2980" w:type="dxa"/>
+            <w:tcBorders>
+              <w:top w:val="single" w:sz="8" w:space="0" w:color="000000"/>
+              <w:left w:val="single" w:sz="8" w:space="0" w:color="000000"/>
+              <w:bottom w:val="single" w:sz="8" w:space="0" w:color="000000"/>
+              <w:right w:val="single" w:sz="8" w:space="0" w:color="000000"/>
+            </w:tcBorders>
+            <w:shd w:val="clear" w:color="auto" w:fill="D9D9D9"/>
+            <w:tcMar>
+              <w:top w:w="15" w:type="dxa"/>
+              <w:left w:w="131" w:type="dxa"/>
+              <w:bottom w:w="0" w:type="dxa"/>
+              <w:right w:w="131" w:type="dxa"/>
+            </w:tcMar>
+          </w:tcPr>
+          <w:p>
+            <w:pPr>
+              <w:spacing w:line="360" w:lineRule="auto"/>
+              <w:ind w:left="0" w:hanging="2"/>
+              <w:jc w:val="both"/>
+            </w:pPr>
+            <w:r>
+              <w:rPr>
+                <w:b/>
+              </w:rPr>
+              <w:t>Requisito previo</w:t>
+            </w:r>
+          </w:p>
+        </w:tc>
+        <w:tc>
+          <w:tcPr>
+            <w:tcW w:w="5930" w:type="dxa"/>
+            <w:tcBorders>
+              <w:top w:val="single" w:sz="8" w:space="0" w:color="000000"/>
+              <w:left w:val="single" w:sz="8" w:space="0" w:color="000000"/>
+              <w:bottom w:val="single" w:sz="8" w:space="0" w:color="000000"/>
+              <w:right w:val="single" w:sz="8" w:space="0" w:color="000000"/>
+            </w:tcBorders>
+            <w:tcMar>
+              <w:top w:w="15" w:type="dxa"/>
+              <w:left w:w="131" w:type="dxa"/>
+              <w:bottom w:w="0" w:type="dxa"/>
+              <w:right w:w="131" w:type="dxa"/>
+            </w:tcMar>
+          </w:tcPr>
+          <w:p>
+            <w:pPr>
+              <w:spacing w:line="360" w:lineRule="auto"/>
+              <w:ind w:left="0" w:hanging="2"/>
+              <w:jc w:val="both"/>
+            </w:pPr>
+            <w:r>
+              <w:t xml:space="preserve">Haber ingresado correctamente a sistema. </w:t>
+            </w:r>
+          </w:p>
+          <w:p>
+            <w:pPr>
+              <w:spacing w:line="360" w:lineRule="auto"/>
+              <w:ind w:left="0" w:hanging="2"/>
+              <w:jc w:val="both"/>
+            </w:pPr>
+            <w:r>
+              <w:t xml:space="preserve">Haber seleccionado el registro a </w:t>
+            </w:r>
+            <w:r>
+              <w:t>editar</w:t>
+            </w:r>
+            <w:r>
+              <w:t>.</w:t>
+            </w:r>
+          </w:p>
+        </w:tc>
+      </w:tr>
+      <w:tr>
+        <w:trPr>
+          <w:trHeight w:val="340"/>
+        </w:trPr>
+        <w:tc>
+          <w:tcPr>
+            <w:tcW w:w="2980" w:type="dxa"/>
+            <w:tcBorders>
+              <w:top w:val="single" w:sz="8" w:space="0" w:color="000000"/>
+              <w:left w:val="single" w:sz="8" w:space="0" w:color="000000"/>
+              <w:bottom w:val="single" w:sz="8" w:space="0" w:color="000000"/>
+              <w:right w:val="single" w:sz="8" w:space="0" w:color="000000"/>
+            </w:tcBorders>
+            <w:shd w:val="clear" w:color="auto" w:fill="D9D9D9"/>
+            <w:tcMar>
+              <w:top w:w="15" w:type="dxa"/>
+              <w:left w:w="131" w:type="dxa"/>
+              <w:bottom w:w="0" w:type="dxa"/>
+              <w:right w:w="131" w:type="dxa"/>
+            </w:tcMar>
+          </w:tcPr>
+          <w:p>
+            <w:pPr>
+              <w:spacing w:line="360" w:lineRule="auto"/>
+              <w:ind w:left="0" w:hanging="2"/>
+              <w:jc w:val="both"/>
+            </w:pPr>
+            <w:r>
+              <w:rPr>
+                <w:b/>
+              </w:rPr>
+              <w:t>Resultado esperado</w:t>
+            </w:r>
+          </w:p>
+        </w:tc>
+        <w:tc>
+          <w:tcPr>
+            <w:tcW w:w="5930" w:type="dxa"/>
+            <w:tcBorders>
+              <w:top w:val="single" w:sz="8" w:space="0" w:color="000000"/>
+              <w:left w:val="single" w:sz="8" w:space="0" w:color="000000"/>
+              <w:bottom w:val="single" w:sz="8" w:space="0" w:color="000000"/>
+              <w:right w:val="single" w:sz="8" w:space="0" w:color="000000"/>
+            </w:tcBorders>
+            <w:tcMar>
+              <w:top w:w="15" w:type="dxa"/>
+              <w:left w:w="131" w:type="dxa"/>
+              <w:bottom w:w="0" w:type="dxa"/>
+              <w:right w:w="131" w:type="dxa"/>
+            </w:tcMar>
+          </w:tcPr>
+          <w:p>
+            <w:pPr>
+              <w:spacing w:line="360" w:lineRule="auto"/>
+              <w:ind w:left="0" w:hanging="2"/>
+              <w:jc w:val="both"/>
+            </w:pPr>
+            <w:r>
+              <w:t xml:space="preserve">El usuario árbitro, </w:t>
+            </w:r>
+            <w:r>
+              <w:t>podrá actualizar la información</w:t>
+            </w:r>
+            <w:r>
+              <w:t xml:space="preserve"> de las actas</w:t>
+            </w:r>
+            <w:r>
+              <w:t xml:space="preserve"> del partido</w:t>
+            </w:r>
+          </w:p>
+        </w:tc>
+      </w:tr>
+      <w:tr>
+        <w:trPr>
+          <w:trHeight w:val="388"/>
+        </w:trPr>
+        <w:tc>
+          <w:tcPr>
+            <w:tcW w:w="2980" w:type="dxa"/>
+            <w:tcBorders>
+              <w:top w:val="single" w:sz="8" w:space="0" w:color="000000"/>
+              <w:left w:val="single" w:sz="8" w:space="0" w:color="000000"/>
+              <w:bottom w:val="single" w:sz="8" w:space="0" w:color="000000"/>
+              <w:right w:val="single" w:sz="8" w:space="0" w:color="000000"/>
+            </w:tcBorders>
+            <w:shd w:val="clear" w:color="auto" w:fill="D9D9D9"/>
+            <w:tcMar>
+              <w:top w:w="15" w:type="dxa"/>
+              <w:left w:w="131" w:type="dxa"/>
+              <w:bottom w:w="0" w:type="dxa"/>
+              <w:right w:w="131" w:type="dxa"/>
+            </w:tcMar>
+          </w:tcPr>
+          <w:p>
+            <w:pPr>
+              <w:spacing w:line="360" w:lineRule="auto"/>
+              <w:ind w:left="0" w:hanging="2"/>
+              <w:jc w:val="both"/>
+            </w:pPr>
+            <w:r>
+              <w:rPr>
+                <w:b/>
+              </w:rPr>
+              <w:t>Resultado obtenido</w:t>
+            </w:r>
+          </w:p>
+        </w:tc>
+        <w:tc>
+          <w:tcPr>
+            <w:tcW w:w="5930" w:type="dxa"/>
+            <w:tcBorders>
+              <w:top w:val="single" w:sz="8" w:space="0" w:color="000000"/>
+              <w:left w:val="single" w:sz="8" w:space="0" w:color="000000"/>
+              <w:bottom w:val="single" w:sz="8" w:space="0" w:color="000000"/>
+              <w:right w:val="single" w:sz="8" w:space="0" w:color="000000"/>
+            </w:tcBorders>
+            <w:tcMar>
+              <w:top w:w="15" w:type="dxa"/>
+              <w:left w:w="131" w:type="dxa"/>
+              <w:bottom w:w="0" w:type="dxa"/>
+              <w:right w:w="131" w:type="dxa"/>
+            </w:tcMar>
+          </w:tcPr>
+          <w:p>
+            <w:pPr>
+              <w:spacing w:line="360" w:lineRule="auto"/>
+              <w:ind w:left="0" w:hanging="2"/>
+              <w:jc w:val="both"/>
+            </w:pPr>
+            <w:r>
+              <w:t xml:space="preserve">El usuario árbitro </w:t>
+            </w:r>
+            <w:r>
+              <w:t xml:space="preserve">actualiza </w:t>
+            </w:r>
+            <w:r>
+              <w:t>las actas</w:t>
+            </w:r>
+            <w:r>
+              <w:t xml:space="preserve"> del partido</w:t>
+            </w:r>
+            <w:r>
+              <w:t>.</w:t>
+            </w:r>
+          </w:p>
+        </w:tc>
+      </w:tr>
+      <w:tr>
+        <w:trPr>
+          <w:trHeight w:val="393"/>
+        </w:trPr>
+        <w:tc>
+          <w:tcPr>
+            <w:tcW w:w="2980" w:type="dxa"/>
+            <w:tcBorders>
+              <w:top w:val="single" w:sz="8" w:space="0" w:color="000000"/>
+              <w:left w:val="single" w:sz="8" w:space="0" w:color="000000"/>
+              <w:bottom w:val="single" w:sz="8" w:space="0" w:color="000000"/>
+              <w:right w:val="single" w:sz="8" w:space="0" w:color="000000"/>
+            </w:tcBorders>
+            <w:shd w:val="clear" w:color="auto" w:fill="D9D9D9"/>
+            <w:tcMar>
+              <w:top w:w="15" w:type="dxa"/>
+              <w:left w:w="131" w:type="dxa"/>
+              <w:bottom w:w="0" w:type="dxa"/>
+              <w:right w:w="131" w:type="dxa"/>
+            </w:tcMar>
+          </w:tcPr>
+          <w:p>
+            <w:pPr>
+              <w:spacing w:line="360" w:lineRule="auto"/>
+              <w:ind w:left="0" w:hanging="2"/>
+              <w:jc w:val="both"/>
+            </w:pPr>
+            <w:r>
+              <w:rPr>
+                <w:b/>
+              </w:rPr>
+              <w:t>Estado</w:t>
+            </w:r>
+          </w:p>
+        </w:tc>
+        <w:tc>
+          <w:tcPr>
+            <w:tcW w:w="5930" w:type="dxa"/>
+            <w:tcBorders>
+              <w:top w:val="single" w:sz="8" w:space="0" w:color="000000"/>
+              <w:left w:val="single" w:sz="8" w:space="0" w:color="000000"/>
+              <w:bottom w:val="single" w:sz="8" w:space="0" w:color="000000"/>
+              <w:right w:val="single" w:sz="8" w:space="0" w:color="000000"/>
+            </w:tcBorders>
+            <w:tcMar>
+              <w:top w:w="15" w:type="dxa"/>
+              <w:left w:w="131" w:type="dxa"/>
+              <w:bottom w:w="0" w:type="dxa"/>
+              <w:right w:w="131" w:type="dxa"/>
+            </w:tcMar>
+          </w:tcPr>
+          <w:p>
+            <w:pPr>
+              <w:spacing w:line="360" w:lineRule="auto"/>
+              <w:ind w:left="0" w:hanging="2"/>
+              <w:jc w:val="both"/>
+            </w:pPr>
+            <w:r>
+              <w:t>Exitoso</w:t>
+            </w:r>
+          </w:p>
+        </w:tc>
+      </w:tr>
+      <w:tr>
+        <w:trPr>
+          <w:trHeight w:val="258"/>
+        </w:trPr>
+        <w:tc>
+          <w:tcPr>
+            <w:tcW w:w="2980" w:type="dxa"/>
+            <w:tcBorders>
+              <w:top w:val="single" w:sz="8" w:space="0" w:color="000000"/>
+              <w:left w:val="single" w:sz="8" w:space="0" w:color="000000"/>
+              <w:bottom w:val="single" w:sz="8" w:space="0" w:color="000000"/>
+              <w:right w:val="single" w:sz="8" w:space="0" w:color="000000"/>
+            </w:tcBorders>
+            <w:shd w:val="clear" w:color="auto" w:fill="D9D9D9"/>
+            <w:tcMar>
+              <w:top w:w="15" w:type="dxa"/>
+              <w:left w:w="131" w:type="dxa"/>
+              <w:bottom w:w="0" w:type="dxa"/>
+              <w:right w:w="131" w:type="dxa"/>
+            </w:tcMar>
+          </w:tcPr>
+          <w:p>
+            <w:pPr>
+              <w:spacing w:line="360" w:lineRule="auto"/>
+              <w:ind w:left="0" w:hanging="2"/>
+              <w:jc w:val="both"/>
+            </w:pPr>
+            <w:r>
+              <w:rPr>
+                <w:b/>
+              </w:rPr>
+              <w:t>Observaciones</w:t>
+            </w:r>
+          </w:p>
+        </w:tc>
+        <w:tc>
+          <w:tcPr>
+            <w:tcW w:w="5930" w:type="dxa"/>
+            <w:tcBorders>
+              <w:top w:val="single" w:sz="8" w:space="0" w:color="000000"/>
+              <w:left w:val="single" w:sz="8" w:space="0" w:color="000000"/>
+              <w:bottom w:val="single" w:sz="8" w:space="0" w:color="000000"/>
+              <w:right w:val="single" w:sz="8" w:space="0" w:color="000000"/>
+            </w:tcBorders>
+            <w:tcMar>
+              <w:top w:w="15" w:type="dxa"/>
+              <w:left w:w="131" w:type="dxa"/>
+              <w:bottom w:w="0" w:type="dxa"/>
+              <w:right w:w="131" w:type="dxa"/>
+            </w:tcMar>
+          </w:tcPr>
+          <w:p>
+            <w:pPr>
+              <w:spacing w:line="360" w:lineRule="auto"/>
+              <w:ind w:left="0" w:hanging="2"/>
+              <w:jc w:val="both"/>
+            </w:pPr>
+            <w:r>
+              <w:rPr>
+                <w:i/>
+                <w:color w:val="0000FF"/>
+              </w:rPr>
+              <w:t xml:space="preserve"> </w:t>
+            </w:r>
+            <w:r>
+              <w:t>N/A</w:t>
+            </w:r>
+          </w:p>
+        </w:tc>
+      </w:tr>
+    </w:tbl>
     <w:p>
       <w:pPr>
         <w:spacing w:line="276" w:lineRule="auto"/>
@@ -8587,8 +9335,733 @@
           <w:color w:val="0000FF"/>
         </w:rPr>
       </w:pPr>
-      <w:bookmarkStart w:id="20" w:name="_heading=h.3rdcrjn" w:colFirst="0" w:colLast="0"/>
-      <w:bookmarkEnd w:id="20"/>
+    </w:p>
+    <w:tbl>
+      <w:tblPr>
+        <w:tblW w:w="8910" w:type="dxa"/>
+        <w:tblInd w:w="581" w:type="dxa"/>
+        <w:tblLayout w:type="fixed"/>
+        <w:tblLook w:val="0000" w:firstRow="0" w:lastRow="0" w:firstColumn="0" w:lastColumn="0" w:noHBand="0" w:noVBand="0"/>
+      </w:tblPr>
+      <w:tblGrid>
+        <w:gridCol w:w="2980"/>
+        <w:gridCol w:w="5930"/>
+      </w:tblGrid>
+      <w:tr>
+        <w:trPr>
+          <w:trHeight w:val="461"/>
+        </w:trPr>
+        <w:tc>
+          <w:tcPr>
+            <w:tcW w:w="2980" w:type="dxa"/>
+            <w:tcBorders>
+              <w:top w:val="single" w:sz="8" w:space="0" w:color="000000"/>
+              <w:left w:val="single" w:sz="8" w:space="0" w:color="000000"/>
+              <w:bottom w:val="single" w:sz="8" w:space="0" w:color="000000"/>
+              <w:right w:val="single" w:sz="8" w:space="0" w:color="000000"/>
+            </w:tcBorders>
+            <w:shd w:val="clear" w:color="auto" w:fill="D9D9D9"/>
+            <w:tcMar>
+              <w:top w:w="15" w:type="dxa"/>
+              <w:left w:w="131" w:type="dxa"/>
+              <w:bottom w:w="0" w:type="dxa"/>
+              <w:right w:w="131" w:type="dxa"/>
+            </w:tcMar>
+          </w:tcPr>
+          <w:p>
+            <w:pPr>
+              <w:spacing w:line="360" w:lineRule="auto"/>
+              <w:ind w:left="0" w:hanging="2"/>
+              <w:jc w:val="both"/>
+            </w:pPr>
+            <w:bookmarkStart w:id="20" w:name="_heading=h.3rdcrjn" w:colFirst="0" w:colLast="0"/>
+            <w:bookmarkEnd w:id="20"/>
+            <w:r>
+              <w:rPr>
+                <w:b/>
+              </w:rPr>
+              <w:t>Código</w:t>
+            </w:r>
+          </w:p>
+        </w:tc>
+        <w:tc>
+          <w:tcPr>
+            <w:tcW w:w="5930" w:type="dxa"/>
+            <w:tcBorders>
+              <w:top w:val="single" w:sz="8" w:space="0" w:color="000000"/>
+              <w:left w:val="single" w:sz="8" w:space="0" w:color="000000"/>
+              <w:bottom w:val="single" w:sz="8" w:space="0" w:color="000000"/>
+              <w:right w:val="single" w:sz="8" w:space="0" w:color="000000"/>
+            </w:tcBorders>
+            <w:tcMar>
+              <w:top w:w="15" w:type="dxa"/>
+              <w:left w:w="131" w:type="dxa"/>
+              <w:bottom w:w="0" w:type="dxa"/>
+              <w:right w:w="131" w:type="dxa"/>
+            </w:tcMar>
+          </w:tcPr>
+          <w:p>
+            <w:pPr>
+              <w:spacing w:line="360" w:lineRule="auto"/>
+              <w:ind w:left="0" w:hanging="2"/>
+              <w:jc w:val="both"/>
+              <w:rPr>
+                <w:b/>
+              </w:rPr>
+            </w:pPr>
+            <w:r>
+              <w:rPr>
+                <w:b/>
+              </w:rPr>
+              <w:t>CP-00</w:t>
+            </w:r>
+            <w:r>
+              <w:rPr>
+                <w:b/>
+              </w:rPr>
+              <w:t>5</w:t>
+            </w:r>
+          </w:p>
+        </w:tc>
+      </w:tr>
+      <w:tr>
+        <w:trPr>
+          <w:trHeight w:val="461"/>
+        </w:trPr>
+        <w:tc>
+          <w:tcPr>
+            <w:tcW w:w="2980" w:type="dxa"/>
+            <w:tcBorders>
+              <w:top w:val="single" w:sz="8" w:space="0" w:color="000000"/>
+              <w:left w:val="single" w:sz="8" w:space="0" w:color="000000"/>
+              <w:bottom w:val="single" w:sz="8" w:space="0" w:color="000000"/>
+              <w:right w:val="single" w:sz="8" w:space="0" w:color="000000"/>
+            </w:tcBorders>
+            <w:shd w:val="clear" w:color="auto" w:fill="D9D9D9"/>
+            <w:tcMar>
+              <w:top w:w="15" w:type="dxa"/>
+              <w:left w:w="131" w:type="dxa"/>
+              <w:bottom w:w="0" w:type="dxa"/>
+              <w:right w:w="131" w:type="dxa"/>
+            </w:tcMar>
+          </w:tcPr>
+          <w:p>
+            <w:pPr>
+              <w:spacing w:line="360" w:lineRule="auto"/>
+              <w:ind w:left="0" w:hanging="2"/>
+              <w:jc w:val="both"/>
+            </w:pPr>
+            <w:r>
+              <w:rPr>
+                <w:b/>
+              </w:rPr>
+              <w:t>Caso de prueba</w:t>
+            </w:r>
+          </w:p>
+        </w:tc>
+        <w:tc>
+          <w:tcPr>
+            <w:tcW w:w="5930" w:type="dxa"/>
+            <w:tcBorders>
+              <w:top w:val="single" w:sz="8" w:space="0" w:color="000000"/>
+              <w:left w:val="single" w:sz="8" w:space="0" w:color="000000"/>
+              <w:bottom w:val="single" w:sz="8" w:space="0" w:color="000000"/>
+              <w:right w:val="single" w:sz="8" w:space="0" w:color="000000"/>
+            </w:tcBorders>
+            <w:tcMar>
+              <w:top w:w="15" w:type="dxa"/>
+              <w:left w:w="131" w:type="dxa"/>
+              <w:bottom w:w="0" w:type="dxa"/>
+              <w:right w:w="131" w:type="dxa"/>
+            </w:tcMar>
+          </w:tcPr>
+          <w:p>
+            <w:pPr>
+              <w:spacing w:line="360" w:lineRule="auto"/>
+              <w:ind w:left="0" w:hanging="2"/>
+              <w:jc w:val="both"/>
+            </w:pPr>
+            <w:r>
+              <w:t xml:space="preserve">Prueba de </w:t>
+            </w:r>
+            <w:r>
+              <w:t>eliminación</w:t>
+            </w:r>
+            <w:r>
+              <w:t xml:space="preserve"> de </w:t>
+            </w:r>
+            <w:r>
+              <w:t>los registros de las actas del partido</w:t>
+            </w:r>
+            <w:r>
+              <w:t>, por parte del usuario árbitro.</w:t>
+            </w:r>
+          </w:p>
+        </w:tc>
+      </w:tr>
+      <w:tr>
+        <w:trPr>
+          <w:trHeight w:val="447"/>
+        </w:trPr>
+        <w:tc>
+          <w:tcPr>
+            <w:tcW w:w="2980" w:type="dxa"/>
+            <w:tcBorders>
+              <w:top w:val="single" w:sz="8" w:space="0" w:color="000000"/>
+              <w:left w:val="single" w:sz="8" w:space="0" w:color="000000"/>
+              <w:bottom w:val="single" w:sz="8" w:space="0" w:color="000000"/>
+              <w:right w:val="single" w:sz="8" w:space="0" w:color="000000"/>
+            </w:tcBorders>
+            <w:shd w:val="clear" w:color="auto" w:fill="D9D9D9"/>
+            <w:tcMar>
+              <w:top w:w="15" w:type="dxa"/>
+              <w:left w:w="131" w:type="dxa"/>
+              <w:bottom w:w="0" w:type="dxa"/>
+              <w:right w:w="131" w:type="dxa"/>
+            </w:tcMar>
+          </w:tcPr>
+          <w:p>
+            <w:pPr>
+              <w:spacing w:line="360" w:lineRule="auto"/>
+              <w:ind w:left="0" w:hanging="2"/>
+              <w:jc w:val="both"/>
+            </w:pPr>
+            <w:r>
+              <w:rPr>
+                <w:b/>
+              </w:rPr>
+              <w:t>Responsable</w:t>
+            </w:r>
+          </w:p>
+        </w:tc>
+        <w:tc>
+          <w:tcPr>
+            <w:tcW w:w="5930" w:type="dxa"/>
+            <w:tcBorders>
+              <w:top w:val="single" w:sz="8" w:space="0" w:color="000000"/>
+              <w:left w:val="single" w:sz="8" w:space="0" w:color="000000"/>
+              <w:bottom w:val="single" w:sz="8" w:space="0" w:color="000000"/>
+              <w:right w:val="single" w:sz="8" w:space="0" w:color="000000"/>
+            </w:tcBorders>
+            <w:tcMar>
+              <w:top w:w="15" w:type="dxa"/>
+              <w:left w:w="131" w:type="dxa"/>
+              <w:bottom w:w="0" w:type="dxa"/>
+              <w:right w:w="131" w:type="dxa"/>
+            </w:tcMar>
+          </w:tcPr>
+          <w:p>
+            <w:pPr>
+              <w:spacing w:line="360" w:lineRule="auto"/>
+              <w:ind w:left="0" w:hanging="2"/>
+              <w:jc w:val="both"/>
+            </w:pPr>
+            <w:r>
+              <w:t>Desarrolladores</w:t>
+            </w:r>
+          </w:p>
+        </w:tc>
+      </w:tr>
+      <w:tr>
+        <w:trPr>
+          <w:trHeight w:val="1020"/>
+        </w:trPr>
+        <w:tc>
+          <w:tcPr>
+            <w:tcW w:w="2980" w:type="dxa"/>
+            <w:tcBorders>
+              <w:top w:val="single" w:sz="8" w:space="0" w:color="000000"/>
+              <w:left w:val="single" w:sz="8" w:space="0" w:color="000000"/>
+              <w:bottom w:val="single" w:sz="8" w:space="0" w:color="000000"/>
+              <w:right w:val="single" w:sz="8" w:space="0" w:color="000000"/>
+            </w:tcBorders>
+            <w:shd w:val="clear" w:color="auto" w:fill="D9D9D9"/>
+            <w:tcMar>
+              <w:top w:w="15" w:type="dxa"/>
+              <w:left w:w="131" w:type="dxa"/>
+              <w:bottom w:w="0" w:type="dxa"/>
+              <w:right w:w="131" w:type="dxa"/>
+            </w:tcMar>
+          </w:tcPr>
+          <w:p>
+            <w:pPr>
+              <w:spacing w:line="360" w:lineRule="auto"/>
+              <w:ind w:left="0" w:hanging="2"/>
+              <w:jc w:val="both"/>
+            </w:pPr>
+            <w:r>
+              <w:rPr>
+                <w:b/>
+              </w:rPr>
+              <w:lastRenderedPageBreak/>
+              <w:t>Descripción de la prueba</w:t>
+            </w:r>
+          </w:p>
+        </w:tc>
+        <w:tc>
+          <w:tcPr>
+            <w:tcW w:w="5930" w:type="dxa"/>
+            <w:tcBorders>
+              <w:top w:val="single" w:sz="8" w:space="0" w:color="000000"/>
+              <w:left w:val="single" w:sz="8" w:space="0" w:color="000000"/>
+              <w:bottom w:val="single" w:sz="8" w:space="0" w:color="000000"/>
+              <w:right w:val="single" w:sz="8" w:space="0" w:color="000000"/>
+            </w:tcBorders>
+            <w:shd w:val="clear" w:color="auto" w:fill="auto"/>
+            <w:tcMar>
+              <w:top w:w="15" w:type="dxa"/>
+              <w:left w:w="131" w:type="dxa"/>
+              <w:bottom w:w="0" w:type="dxa"/>
+              <w:right w:w="131" w:type="dxa"/>
+            </w:tcMar>
+          </w:tcPr>
+          <w:p>
+            <w:pPr>
+              <w:pStyle w:val="Prrafodelista"/>
+              <w:numPr>
+                <w:ilvl w:val="0"/>
+                <w:numId w:val="16"/>
+              </w:numPr>
+              <w:spacing w:line="360" w:lineRule="auto"/>
+              <w:ind w:leftChars="0" w:firstLineChars="0"/>
+              <w:jc w:val="both"/>
+            </w:pPr>
+            <w:r>
+              <w:t>Hacer clic en la opción del menú de actas partidos</w:t>
+            </w:r>
+          </w:p>
+          <w:p>
+            <w:pPr>
+              <w:pStyle w:val="Prrafodelista"/>
+              <w:numPr>
+                <w:ilvl w:val="0"/>
+                <w:numId w:val="16"/>
+              </w:numPr>
+              <w:spacing w:line="360" w:lineRule="auto"/>
+              <w:ind w:leftChars="0" w:firstLineChars="0"/>
+              <w:jc w:val="both"/>
+            </w:pPr>
+            <w:r>
+              <w:t>Hacer clic en la opción “</w:t>
+            </w:r>
+            <w:r>
+              <w:rPr>
+                <w:i/>
+                <w:iCs/>
+              </w:rPr>
+              <w:t>Actualizar y eliminar</w:t>
+            </w:r>
+            <w:r>
+              <w:t>”</w:t>
+            </w:r>
+          </w:p>
+          <w:p>
+            <w:pPr>
+              <w:pStyle w:val="Prrafodelista"/>
+              <w:numPr>
+                <w:ilvl w:val="0"/>
+                <w:numId w:val="16"/>
+              </w:numPr>
+              <w:spacing w:line="360" w:lineRule="auto"/>
+              <w:ind w:leftChars="0" w:firstLineChars="0"/>
+              <w:jc w:val="both"/>
+            </w:pPr>
+            <w:r>
+              <w:t>Seleccionar el registro a eliminar.</w:t>
+            </w:r>
+          </w:p>
+          <w:p>
+            <w:pPr>
+              <w:pStyle w:val="Prrafodelista"/>
+              <w:numPr>
+                <w:ilvl w:val="0"/>
+                <w:numId w:val="16"/>
+              </w:numPr>
+              <w:spacing w:line="360" w:lineRule="auto"/>
+              <w:ind w:leftChars="0" w:firstLineChars="0"/>
+              <w:jc w:val="both"/>
+            </w:pPr>
+            <w:r>
+              <w:t>Dar clic en el botón eliminar</w:t>
+            </w:r>
+            <w:r>
+              <w:t>.</w:t>
+            </w:r>
+          </w:p>
+        </w:tc>
+      </w:tr>
+      <w:tr>
+        <w:trPr>
+          <w:trHeight w:val="461"/>
+        </w:trPr>
+        <w:tc>
+          <w:tcPr>
+            <w:tcW w:w="2980" w:type="dxa"/>
+            <w:tcBorders>
+              <w:top w:val="single" w:sz="8" w:space="0" w:color="000000"/>
+              <w:left w:val="single" w:sz="8" w:space="0" w:color="000000"/>
+              <w:bottom w:val="single" w:sz="8" w:space="0" w:color="000000"/>
+              <w:right w:val="single" w:sz="8" w:space="0" w:color="000000"/>
+            </w:tcBorders>
+            <w:shd w:val="clear" w:color="auto" w:fill="D9D9D9"/>
+            <w:tcMar>
+              <w:top w:w="15" w:type="dxa"/>
+              <w:left w:w="131" w:type="dxa"/>
+              <w:bottom w:w="0" w:type="dxa"/>
+              <w:right w:w="131" w:type="dxa"/>
+            </w:tcMar>
+          </w:tcPr>
+          <w:p>
+            <w:pPr>
+              <w:spacing w:line="360" w:lineRule="auto"/>
+              <w:ind w:left="0" w:hanging="2"/>
+              <w:jc w:val="both"/>
+            </w:pPr>
+            <w:r>
+              <w:rPr>
+                <w:b/>
+              </w:rPr>
+              <w:t>Requisito previo</w:t>
+            </w:r>
+          </w:p>
+        </w:tc>
+        <w:tc>
+          <w:tcPr>
+            <w:tcW w:w="5930" w:type="dxa"/>
+            <w:tcBorders>
+              <w:top w:val="single" w:sz="8" w:space="0" w:color="000000"/>
+              <w:left w:val="single" w:sz="8" w:space="0" w:color="000000"/>
+              <w:bottom w:val="single" w:sz="8" w:space="0" w:color="000000"/>
+              <w:right w:val="single" w:sz="8" w:space="0" w:color="000000"/>
+            </w:tcBorders>
+            <w:tcMar>
+              <w:top w:w="15" w:type="dxa"/>
+              <w:left w:w="131" w:type="dxa"/>
+              <w:bottom w:w="0" w:type="dxa"/>
+              <w:right w:w="131" w:type="dxa"/>
+            </w:tcMar>
+          </w:tcPr>
+          <w:p>
+            <w:pPr>
+              <w:spacing w:line="360" w:lineRule="auto"/>
+              <w:ind w:left="0" w:hanging="2"/>
+              <w:jc w:val="both"/>
+            </w:pPr>
+            <w:r>
+              <w:t xml:space="preserve">Haber ingresado correctamente </w:t>
+            </w:r>
+            <w:r>
+              <w:t xml:space="preserve">a sistema. </w:t>
+            </w:r>
+          </w:p>
+          <w:p>
+            <w:pPr>
+              <w:spacing w:line="360" w:lineRule="auto"/>
+              <w:ind w:left="0" w:hanging="2"/>
+              <w:jc w:val="both"/>
+            </w:pPr>
+            <w:r>
+              <w:t>Haber seleccionado el registro a eliminar.</w:t>
+            </w:r>
+          </w:p>
+        </w:tc>
+      </w:tr>
+      <w:tr>
+        <w:trPr>
+          <w:trHeight w:val="340"/>
+        </w:trPr>
+        <w:tc>
+          <w:tcPr>
+            <w:tcW w:w="2980" w:type="dxa"/>
+            <w:tcBorders>
+              <w:top w:val="single" w:sz="8" w:space="0" w:color="000000"/>
+              <w:left w:val="single" w:sz="8" w:space="0" w:color="000000"/>
+              <w:bottom w:val="single" w:sz="8" w:space="0" w:color="000000"/>
+              <w:right w:val="single" w:sz="8" w:space="0" w:color="000000"/>
+            </w:tcBorders>
+            <w:shd w:val="clear" w:color="auto" w:fill="D9D9D9"/>
+            <w:tcMar>
+              <w:top w:w="15" w:type="dxa"/>
+              <w:left w:w="131" w:type="dxa"/>
+              <w:bottom w:w="0" w:type="dxa"/>
+              <w:right w:w="131" w:type="dxa"/>
+            </w:tcMar>
+          </w:tcPr>
+          <w:p>
+            <w:pPr>
+              <w:spacing w:line="360" w:lineRule="auto"/>
+              <w:ind w:left="0" w:hanging="2"/>
+              <w:jc w:val="both"/>
+            </w:pPr>
+            <w:r>
+              <w:rPr>
+                <w:b/>
+              </w:rPr>
+              <w:t>Resultado esperado</w:t>
+            </w:r>
+          </w:p>
+        </w:tc>
+        <w:tc>
+          <w:tcPr>
+            <w:tcW w:w="5930" w:type="dxa"/>
+            <w:tcBorders>
+              <w:top w:val="single" w:sz="8" w:space="0" w:color="000000"/>
+              <w:left w:val="single" w:sz="8" w:space="0" w:color="000000"/>
+              <w:bottom w:val="single" w:sz="8" w:space="0" w:color="000000"/>
+              <w:right w:val="single" w:sz="8" w:space="0" w:color="000000"/>
+            </w:tcBorders>
+            <w:tcMar>
+              <w:top w:w="15" w:type="dxa"/>
+              <w:left w:w="131" w:type="dxa"/>
+              <w:bottom w:w="0" w:type="dxa"/>
+              <w:right w:w="131" w:type="dxa"/>
+            </w:tcMar>
+          </w:tcPr>
+          <w:p>
+            <w:pPr>
+              <w:spacing w:line="360" w:lineRule="auto"/>
+              <w:ind w:left="0" w:hanging="2"/>
+              <w:jc w:val="both"/>
+            </w:pPr>
+            <w:r>
+              <w:t xml:space="preserve">El usuario árbitro, podrá </w:t>
+            </w:r>
+            <w:r>
+              <w:t>eliminar</w:t>
+            </w:r>
+            <w:r>
+              <w:t xml:space="preserve"> la información </w:t>
+            </w:r>
+            <w:r>
+              <w:t xml:space="preserve">del acta </w:t>
+            </w:r>
+            <w:r>
+              <w:t>partido</w:t>
+            </w:r>
+            <w:r>
+              <w:t xml:space="preserve"> seleccionada.</w:t>
+            </w:r>
+          </w:p>
+        </w:tc>
+      </w:tr>
+      <w:tr>
+        <w:trPr>
+          <w:trHeight w:val="388"/>
+        </w:trPr>
+        <w:tc>
+          <w:tcPr>
+            <w:tcW w:w="2980" w:type="dxa"/>
+            <w:tcBorders>
+              <w:top w:val="single" w:sz="8" w:space="0" w:color="000000"/>
+              <w:left w:val="single" w:sz="8" w:space="0" w:color="000000"/>
+              <w:bottom w:val="single" w:sz="8" w:space="0" w:color="000000"/>
+              <w:right w:val="single" w:sz="8" w:space="0" w:color="000000"/>
+            </w:tcBorders>
+            <w:shd w:val="clear" w:color="auto" w:fill="D9D9D9"/>
+            <w:tcMar>
+              <w:top w:w="15" w:type="dxa"/>
+              <w:left w:w="131" w:type="dxa"/>
+              <w:bottom w:w="0" w:type="dxa"/>
+              <w:right w:w="131" w:type="dxa"/>
+            </w:tcMar>
+          </w:tcPr>
+          <w:p>
+            <w:pPr>
+              <w:spacing w:line="360" w:lineRule="auto"/>
+              <w:ind w:left="0" w:hanging="2"/>
+              <w:jc w:val="both"/>
+            </w:pPr>
+            <w:r>
+              <w:rPr>
+                <w:b/>
+              </w:rPr>
+              <w:t>Resultado obtenido</w:t>
+            </w:r>
+          </w:p>
+        </w:tc>
+        <w:tc>
+          <w:tcPr>
+            <w:tcW w:w="5930" w:type="dxa"/>
+            <w:tcBorders>
+              <w:top w:val="single" w:sz="8" w:space="0" w:color="000000"/>
+              <w:left w:val="single" w:sz="8" w:space="0" w:color="000000"/>
+              <w:bottom w:val="single" w:sz="8" w:space="0" w:color="000000"/>
+              <w:right w:val="single" w:sz="8" w:space="0" w:color="000000"/>
+            </w:tcBorders>
+            <w:tcMar>
+              <w:top w:w="15" w:type="dxa"/>
+              <w:left w:w="131" w:type="dxa"/>
+              <w:bottom w:w="0" w:type="dxa"/>
+              <w:right w:w="131" w:type="dxa"/>
+            </w:tcMar>
+          </w:tcPr>
+          <w:p>
+            <w:pPr>
+              <w:spacing w:line="360" w:lineRule="auto"/>
+              <w:ind w:left="0" w:hanging="2"/>
+              <w:jc w:val="both"/>
+            </w:pPr>
+            <w:r>
+              <w:t xml:space="preserve">El usuario árbitro </w:t>
+            </w:r>
+            <w:r>
+              <w:t>eliminó</w:t>
+            </w:r>
+            <w:r>
+              <w:t xml:space="preserve"> las actas del partido</w:t>
+            </w:r>
+            <w:r>
+              <w:t xml:space="preserve"> seleccionadas y dejan de aparecer en la consulta</w:t>
+            </w:r>
+            <w:r>
+              <w:t>.</w:t>
+            </w:r>
+          </w:p>
+        </w:tc>
+      </w:tr>
+      <w:tr>
+        <w:trPr>
+          <w:trHeight w:val="393"/>
+        </w:trPr>
+        <w:tc>
+          <w:tcPr>
+            <w:tcW w:w="2980" w:type="dxa"/>
+            <w:tcBorders>
+              <w:top w:val="single" w:sz="8" w:space="0" w:color="000000"/>
+              <w:left w:val="single" w:sz="8" w:space="0" w:color="000000"/>
+              <w:bottom w:val="single" w:sz="8" w:space="0" w:color="000000"/>
+              <w:right w:val="single" w:sz="8" w:space="0" w:color="000000"/>
+            </w:tcBorders>
+            <w:shd w:val="clear" w:color="auto" w:fill="D9D9D9"/>
+            <w:tcMar>
+              <w:top w:w="15" w:type="dxa"/>
+              <w:left w:w="131" w:type="dxa"/>
+              <w:bottom w:w="0" w:type="dxa"/>
+              <w:right w:w="131" w:type="dxa"/>
+            </w:tcMar>
+          </w:tcPr>
+          <w:p>
+            <w:pPr>
+              <w:spacing w:line="360" w:lineRule="auto"/>
+              <w:ind w:left="0" w:hanging="2"/>
+              <w:jc w:val="both"/>
+            </w:pPr>
+            <w:r>
+              <w:rPr>
+                <w:b/>
+              </w:rPr>
+              <w:t>Estado</w:t>
+            </w:r>
+          </w:p>
+        </w:tc>
+        <w:tc>
+          <w:tcPr>
+            <w:tcW w:w="5930" w:type="dxa"/>
+            <w:tcBorders>
+              <w:top w:val="single" w:sz="8" w:space="0" w:color="000000"/>
+              <w:left w:val="single" w:sz="8" w:space="0" w:color="000000"/>
+              <w:bottom w:val="single" w:sz="8" w:space="0" w:color="000000"/>
+              <w:right w:val="single" w:sz="8" w:space="0" w:color="000000"/>
+            </w:tcBorders>
+            <w:tcMar>
+              <w:top w:w="15" w:type="dxa"/>
+              <w:left w:w="131" w:type="dxa"/>
+              <w:bottom w:w="0" w:type="dxa"/>
+              <w:right w:w="131" w:type="dxa"/>
+            </w:tcMar>
+          </w:tcPr>
+          <w:p>
+            <w:pPr>
+              <w:spacing w:line="360" w:lineRule="auto"/>
+              <w:ind w:left="0" w:hanging="2"/>
+              <w:jc w:val="both"/>
+            </w:pPr>
+            <w:r>
+              <w:t>Exitoso</w:t>
+            </w:r>
+          </w:p>
+        </w:tc>
+      </w:tr>
+      <w:tr>
+        <w:trPr>
+          <w:trHeight w:val="258"/>
+        </w:trPr>
+        <w:tc>
+          <w:tcPr>
+            <w:tcW w:w="2980" w:type="dxa"/>
+            <w:tcBorders>
+              <w:top w:val="single" w:sz="8" w:space="0" w:color="000000"/>
+              <w:left w:val="single" w:sz="8" w:space="0" w:color="000000"/>
+              <w:bottom w:val="single" w:sz="8" w:space="0" w:color="000000"/>
+              <w:right w:val="single" w:sz="8" w:space="0" w:color="000000"/>
+            </w:tcBorders>
+            <w:shd w:val="clear" w:color="auto" w:fill="D9D9D9"/>
+            <w:tcMar>
+              <w:top w:w="15" w:type="dxa"/>
+              <w:left w:w="131" w:type="dxa"/>
+              <w:bottom w:w="0" w:type="dxa"/>
+              <w:right w:w="131" w:type="dxa"/>
+            </w:tcMar>
+          </w:tcPr>
+          <w:p>
+            <w:pPr>
+              <w:spacing w:line="360" w:lineRule="auto"/>
+              <w:ind w:left="0" w:hanging="2"/>
+              <w:jc w:val="both"/>
+            </w:pPr>
+            <w:r>
+              <w:rPr>
+                <w:b/>
+              </w:rPr>
+              <w:t>Observaciones</w:t>
+            </w:r>
+          </w:p>
+        </w:tc>
+        <w:tc>
+          <w:tcPr>
+            <w:tcW w:w="5930" w:type="dxa"/>
+            <w:tcBorders>
+              <w:top w:val="single" w:sz="8" w:space="0" w:color="000000"/>
+              <w:left w:val="single" w:sz="8" w:space="0" w:color="000000"/>
+              <w:bottom w:val="single" w:sz="8" w:space="0" w:color="000000"/>
+              <w:right w:val="single" w:sz="8" w:space="0" w:color="000000"/>
+            </w:tcBorders>
+            <w:tcMar>
+              <w:top w:w="15" w:type="dxa"/>
+              <w:left w:w="131" w:type="dxa"/>
+              <w:bottom w:w="0" w:type="dxa"/>
+              <w:right w:w="131" w:type="dxa"/>
+            </w:tcMar>
+          </w:tcPr>
+          <w:p>
+            <w:pPr>
+              <w:spacing w:line="360" w:lineRule="auto"/>
+              <w:ind w:left="0" w:hanging="2"/>
+              <w:jc w:val="both"/>
+            </w:pPr>
+            <w:r>
+              <w:rPr>
+                <w:i/>
+                <w:color w:val="0000FF"/>
+              </w:rPr>
+              <w:t xml:space="preserve"> </w:t>
+            </w:r>
+            <w:r>
+              <w:t>N/A</w:t>
+            </w:r>
+          </w:p>
+        </w:tc>
+      </w:tr>
+    </w:tbl>
+    <w:p>
+      <w:pPr>
+        <w:spacing w:line="276" w:lineRule="auto"/>
+        <w:ind w:left="0" w:hanging="2"/>
+        <w:jc w:val="both"/>
+        <w:rPr>
+          <w:color w:val="0000FF"/>
+        </w:rPr>
+      </w:pPr>
     </w:p>
     <w:p>
       <w:pPr>
@@ -8635,14 +10108,7 @@
           <w:i/>
           <w:color w:val="0000FF"/>
         </w:rPr>
-        <w:t>&lt;La prueba de integración busca verificar que los módulos o componentes que lo conforman funcionan correctamente en conjunto o integrados. Las pruebas de integración en los proyectos de desarrollo de software, no solo se presentan en la integración entre m</w:t>
-      </w:r>
-      <w:r>
-        <w:rPr>
-          <w:i/>
-          <w:color w:val="0000FF"/>
-        </w:rPr>
-        <w:t>ódulos de una misma aplicación de software sino entre varias aplicaciones de software.&gt;</w:t>
+        <w:t>&lt;La prueba de integración busca verificar que los módulos o componentes que lo conforman funcionan correctamente en conjunto o integrados. Las pruebas de integración en los proyectos de desarrollo de software, no solo se presentan en la integración entre módulos de una misma aplicación de software sino entre varias aplicaciones de software.&gt;</w:t>
       </w:r>
     </w:p>
     <w:p>
@@ -8734,16 +10200,7 @@
         <w:jc w:val="both"/>
       </w:pPr>
       <w:r>
-        <w:t xml:space="preserve">Todo el paquete de código fuente está </w:t>
-      </w:r>
-      <w:r>
-        <w:t>incompleto, solo fue implementado de momento el módulo d</w:t>
-      </w:r>
-      <w:r>
-        <w:t>e arbitro</w:t>
-      </w:r>
-      <w:r>
-        <w:t xml:space="preserve"> y ha sido revisado informalmente por el equipo de trabajo.</w:t>
+        <w:t>Todo el paquete de código fuente está incompleto, solo fue implementado de momento el módulo de arbitro y ha sido revisado informalmente por el equipo de trabajo.</w:t>
       </w:r>
     </w:p>
     <w:p>
@@ -8849,15 +10306,8 @@
           <w:b/>
           <w:color w:val="000000"/>
         </w:rPr>
-        <w:t>Criterio de suspensió</w:t>
-      </w:r>
-      <w:r>
-        <w:rPr>
-          <w:rFonts w:ascii="Calibri" w:eastAsia="Calibri" w:hAnsi="Calibri" w:cs="Calibri"/>
-          <w:b/>
-          <w:color w:val="000000"/>
-        </w:rPr>
-        <w:t>n y reanudación</w:t>
+        <w:lastRenderedPageBreak/>
+        <w:t>Criterio de suspensión y reanudación</w:t>
       </w:r>
     </w:p>
     <w:p>
@@ -9101,14 +10551,7 @@
           <w:i/>
           <w:color w:val="0000FF"/>
         </w:rPr>
-        <w:t>El informe de pruebas contendrá la eval</w:t>
-      </w:r>
-      <w:r>
-        <w:rPr>
-          <w:i/>
-          <w:color w:val="0000FF"/>
-        </w:rPr>
-        <w:t>uación de resultados con los siguientes puntos:</w:t>
+        <w:t>El informe de pruebas contendrá la evaluación de resultados con los siguientes puntos:</w:t>
       </w:r>
     </w:p>
     <w:p>
@@ -9202,21 +10645,7 @@
           <w:i/>
           <w:color w:val="0000FF"/>
         </w:rPr>
-        <w:t xml:space="preserve">Análisis de </w:t>
-      </w:r>
-      <w:r>
-        <w:rPr>
-          <w:i/>
-          <w:color w:val="0000FF"/>
-        </w:rPr>
-        <w:t>resultados</w:t>
-      </w:r>
-      <w:r>
-        <w:rPr>
-          <w:i/>
-          <w:color w:val="0000FF"/>
-        </w:rPr>
-        <w:t>.</w:t>
+        <w:t>Análisis de resultados.</w:t>
       </w:r>
     </w:p>
     <w:p>
@@ -9290,14 +10719,7 @@
           <w:i/>
           <w:color w:val="0000FF"/>
         </w:rPr>
-        <w:t>Los reportes de observaciones serán elaborados para todos los bugs que se encuentren durante las pruebas, se incluirá su severidad y su priorización para la solución a través del líder de proyecto o por parte de ingeniería de requerimientos si el documento</w:t>
-      </w:r>
-      <w:r>
-        <w:rPr>
-          <w:i/>
-          <w:color w:val="0000FF"/>
-        </w:rPr>
-        <w:t xml:space="preserve"> de caso de uso debe ser actualizado. Cualquier modificación a los requerimientos debe ser hecha a través de solicitudes de cambios, las cuales aseguran que el cambio propuesto sea revisado antes de ser incorporado en el producto.</w:t>
+        <w:t>Los reportes de observaciones serán elaborados para todos los bugs que se encuentren durante las pruebas, se incluirá su severidad y su priorización para la solución a través del líder de proyecto o por parte de ingeniería de requerimientos si el documento de caso de uso debe ser actualizado. Cualquier modificación a los requerimientos debe ser hecha a través de solicitudes de cambios, las cuales aseguran que el cambio propuesto sea revisado antes de ser incorporado en el producto.</w:t>
       </w:r>
     </w:p>
     <w:p>
@@ -9370,23 +10792,7 @@
         <w:t>B</w:t>
       </w:r>
       <w:r>
-        <w:t xml:space="preserve">eans en su versión 15 junto al gestor de base de datos de </w:t>
-      </w:r>
-      <w:proofErr w:type="spellStart"/>
-      <w:r>
-        <w:t>MySql</w:t>
-      </w:r>
-      <w:proofErr w:type="spellEnd"/>
-      <w:r>
-        <w:t xml:space="preserve"> utilizando el entorno gráfico </w:t>
-      </w:r>
-      <w:proofErr w:type="spellStart"/>
-      <w:r>
-        <w:t>Workbench</w:t>
-      </w:r>
-      <w:proofErr w:type="spellEnd"/>
-      <w:r>
-        <w:t xml:space="preserve"> 8.0.</w:t>
+        <w:t>eans en su versión 15 junto al gestor de base de datos de MySql utilizando el entorno gráfico Workbench 8.0.</w:t>
       </w:r>
     </w:p>
     <w:p>
@@ -9417,15 +10823,7 @@
           <w:b/>
           <w:color w:val="000000"/>
         </w:rPr>
-        <w:t>Requerimientos base de hardw</w:t>
-      </w:r>
-      <w:r>
-        <w:rPr>
-          <w:rFonts w:ascii="Calibri" w:eastAsia="Calibri" w:hAnsi="Calibri" w:cs="Calibri"/>
-          <w:b/>
-          <w:color w:val="000000"/>
-        </w:rPr>
-        <w:t>are</w:t>
+        <w:t>Requerimientos base de hardware</w:t>
       </w:r>
     </w:p>
     <w:p>
@@ -9568,6 +10966,7 @@
               <w:rPr>
                 <w:rFonts w:ascii="Calibri" w:eastAsia="Calibri" w:hAnsi="Calibri" w:cs="Calibri"/>
               </w:rPr>
+              <w:lastRenderedPageBreak/>
               <w:t>Equipo de escritorio</w:t>
             </w:r>
           </w:p>
@@ -10006,13 +11405,7 @@
               <w:rPr>
                 <w:rFonts w:ascii="Calibri" w:eastAsia="Calibri" w:hAnsi="Calibri" w:cs="Calibri"/>
               </w:rPr>
-              <w:t>15</w:t>
-            </w:r>
-            <w:r>
-              <w:rPr>
-                <w:rFonts w:ascii="Calibri" w:eastAsia="Calibri" w:hAnsi="Calibri" w:cs="Calibri"/>
-              </w:rPr>
-              <w:t>.0</w:t>
+              <w:t>15.0</w:t>
             </w:r>
           </w:p>
         </w:tc>
@@ -10071,13 +11464,7 @@
               <w:rPr>
                 <w:rFonts w:ascii="Calibri" w:eastAsia="Calibri" w:hAnsi="Calibri" w:cs="Calibri"/>
               </w:rPr>
-              <w:t xml:space="preserve">Windows </w:t>
-            </w:r>
-            <w:r>
-              <w:rPr>
-                <w:rFonts w:ascii="Calibri" w:eastAsia="Calibri" w:hAnsi="Calibri" w:cs="Calibri"/>
-              </w:rPr>
-              <w:t>7 mínimo</w:t>
+              <w:t>Windows 7 mínimo</w:t>
             </w:r>
           </w:p>
         </w:tc>
@@ -10102,16 +11489,8 @@
               <w:rPr>
                 <w:rFonts w:ascii="Calibri" w:eastAsia="Calibri" w:hAnsi="Calibri" w:cs="Calibri"/>
               </w:rPr>
-              <w:t xml:space="preserve">Home </w:t>
-            </w:r>
-            <w:proofErr w:type="spellStart"/>
-            <w:r>
-              <w:rPr>
-                <w:rFonts w:ascii="Calibri" w:eastAsia="Calibri" w:hAnsi="Calibri" w:cs="Calibri"/>
-              </w:rPr>
-              <w:t>edition</w:t>
-            </w:r>
-            <w:proofErr w:type="spellEnd"/>
+              <w:t>Home edition</w:t>
+            </w:r>
           </w:p>
         </w:tc>
         <w:tc>
@@ -10165,14 +11544,12 @@
                 <w:rFonts w:ascii="Calibri" w:eastAsia="Calibri" w:hAnsi="Calibri" w:cs="Calibri"/>
               </w:rPr>
             </w:pPr>
-            <w:proofErr w:type="spellStart"/>
             <w:r>
               <w:rPr>
                 <w:rFonts w:ascii="Calibri" w:eastAsia="Calibri" w:hAnsi="Calibri" w:cs="Calibri"/>
               </w:rPr>
               <w:t>MySql</w:t>
             </w:r>
-            <w:proofErr w:type="spellEnd"/>
           </w:p>
         </w:tc>
         <w:tc>
@@ -10203,13 +11580,7 @@
               <w:rPr>
                 <w:rFonts w:ascii="Calibri" w:eastAsia="Calibri" w:hAnsi="Calibri" w:cs="Calibri"/>
               </w:rPr>
-              <w:t>8</w:t>
-            </w:r>
-            <w:r>
-              <w:rPr>
-                <w:rFonts w:ascii="Calibri" w:eastAsia="Calibri" w:hAnsi="Calibri" w:cs="Calibri"/>
-              </w:rPr>
-              <w:t>.0</w:t>
+              <w:t>8.0</w:t>
             </w:r>
           </w:p>
         </w:tc>
@@ -10289,7 +11660,6 @@
           <w:b/>
           <w:color w:val="000000"/>
         </w:rPr>
-        <w:lastRenderedPageBreak/>
         <w:t>Herramientas de apoyo para la ejecución de pruebas</w:t>
       </w:r>
     </w:p>
@@ -10442,23 +11812,13 @@
                 <w:color w:val="0000FF"/>
               </w:rPr>
             </w:pPr>
-            <w:proofErr w:type="spellStart"/>
             <w:r>
               <w:rPr>
                 <w:rFonts w:ascii="Calibri" w:eastAsia="Calibri" w:hAnsi="Calibri" w:cs="Calibri"/>
                 <w:i/>
                 <w:color w:val="0000FF"/>
               </w:rPr>
-              <w:t>Silk</w:t>
-            </w:r>
-            <w:proofErr w:type="spellEnd"/>
-            <w:r>
-              <w:rPr>
-                <w:rFonts w:ascii="Calibri" w:eastAsia="Calibri" w:hAnsi="Calibri" w:cs="Calibri"/>
-                <w:i/>
-                <w:color w:val="0000FF"/>
-              </w:rPr>
-              <w:t xml:space="preserve"> Test</w:t>
+              <w:t>Silk Test</w:t>
             </w:r>
           </w:p>
         </w:tc>
@@ -10538,34 +11898,14 @@
                 <w:color w:val="0000FF"/>
               </w:rPr>
             </w:pPr>
-            <w:proofErr w:type="spellStart"/>
             <w:r>
               <w:rPr>
                 <w:rFonts w:ascii="Calibri" w:eastAsia="Calibri" w:hAnsi="Calibri" w:cs="Calibri"/>
                 <w:i/>
                 <w:color w:val="0000FF"/>
               </w:rPr>
-              <w:t>Silk</w:t>
-            </w:r>
-            <w:proofErr w:type="spellEnd"/>
-            <w:r>
-              <w:rPr>
-                <w:rFonts w:ascii="Calibri" w:eastAsia="Calibri" w:hAnsi="Calibri" w:cs="Calibri"/>
-                <w:i/>
-                <w:color w:val="0000FF"/>
-              </w:rPr>
-              <w:t xml:space="preserve"> </w:t>
-            </w:r>
-            <w:proofErr w:type="spellStart"/>
-            <w:r>
-              <w:rPr>
-                <w:rFonts w:ascii="Calibri" w:eastAsia="Calibri" w:hAnsi="Calibri" w:cs="Calibri"/>
-                <w:i/>
-                <w:color w:val="0000FF"/>
-              </w:rPr>
-              <w:t>Performer</w:t>
-            </w:r>
-            <w:proofErr w:type="spellEnd"/>
+              <w:t>Silk Performer</w:t>
+            </w:r>
           </w:p>
         </w:tc>
         <w:tc>
@@ -10644,23 +11984,13 @@
                 <w:color w:val="0000FF"/>
               </w:rPr>
             </w:pPr>
-            <w:proofErr w:type="spellStart"/>
             <w:r>
               <w:rPr>
                 <w:rFonts w:ascii="Calibri" w:eastAsia="Calibri" w:hAnsi="Calibri" w:cs="Calibri"/>
                 <w:i/>
                 <w:color w:val="0000FF"/>
               </w:rPr>
-              <w:t>Silk</w:t>
-            </w:r>
-            <w:proofErr w:type="spellEnd"/>
-            <w:r>
-              <w:rPr>
-                <w:rFonts w:ascii="Calibri" w:eastAsia="Calibri" w:hAnsi="Calibri" w:cs="Calibri"/>
-                <w:i/>
-                <w:color w:val="0000FF"/>
-              </w:rPr>
-              <w:t xml:space="preserve"> Central</w:t>
+              <w:t>Silk Central</w:t>
             </w:r>
           </w:p>
         </w:tc>
@@ -11057,6 +12387,7 @@
           <w:sz w:val="22"/>
           <w:szCs w:val="22"/>
         </w:rPr>
+        <w:lastRenderedPageBreak/>
         <w:drawing>
           <wp:inline distT="114300" distB="114300" distL="114300" distR="114300" wp14:anchorId="128A75B6" wp14:editId="702E2A34">
             <wp:extent cx="6630553" cy="2858135"/>
@@ -11200,7 +12531,6 @@
           <w:sz w:val="28"/>
           <w:szCs w:val="28"/>
         </w:rPr>
-        <w:lastRenderedPageBreak/>
         <w:t>Riesgos, dependencias, suposiciones y restricciones</w:t>
       </w:r>
     </w:p>
@@ -11529,16 +12859,8 @@
               <w:rPr>
                 <w:rFonts w:ascii="Calibri" w:eastAsia="Calibri" w:hAnsi="Calibri" w:cs="Calibri"/>
               </w:rPr>
-              <w:t xml:space="preserve">los </w:t>
-            </w:r>
-            <w:proofErr w:type="spellStart"/>
-            <w:r>
-              <w:rPr>
-                <w:rFonts w:ascii="Calibri" w:eastAsia="Calibri" w:hAnsi="Calibri" w:cs="Calibri"/>
-              </w:rPr>
-              <w:t>stakeholders</w:t>
-            </w:r>
-            <w:proofErr w:type="spellEnd"/>
+              <w:t>los stakeholders</w:t>
+            </w:r>
           </w:p>
         </w:tc>
         <w:tc>
@@ -11619,21 +12941,7 @@
               <w:rPr>
                 <w:rFonts w:ascii="Calibri" w:eastAsia="Calibri" w:hAnsi="Calibri" w:cs="Calibri"/>
               </w:rPr>
-              <w:t xml:space="preserve">los </w:t>
-            </w:r>
-            <w:proofErr w:type="spellStart"/>
-            <w:r>
-              <w:rPr>
-                <w:rFonts w:ascii="Calibri" w:eastAsia="Calibri" w:hAnsi="Calibri" w:cs="Calibri"/>
-              </w:rPr>
-              <w:t>stakeholders</w:t>
-            </w:r>
-            <w:proofErr w:type="spellEnd"/>
-            <w:r>
-              <w:rPr>
-                <w:rFonts w:ascii="Calibri" w:eastAsia="Calibri" w:hAnsi="Calibri" w:cs="Calibri"/>
-              </w:rPr>
-              <w:t>.</w:t>
+              <w:t>los stakeholders.</w:t>
             </w:r>
           </w:p>
         </w:tc>
@@ -11880,6 +13188,7 @@
               <w:rPr>
                 <w:rFonts w:ascii="Calibri" w:eastAsia="Calibri" w:hAnsi="Calibri" w:cs="Calibri"/>
               </w:rPr>
+              <w:lastRenderedPageBreak/>
               <w:t>Comunicación con sistemas externos.</w:t>
             </w:r>
           </w:p>
@@ -12353,13 +13662,7 @@
               <w:rPr>
                 <w:rFonts w:ascii="Calibri" w:eastAsia="Calibri" w:hAnsi="Calibri" w:cs="Calibri"/>
               </w:rPr>
-              <w:t>Atraso en el cronog</w:t>
-            </w:r>
-            <w:r>
-              <w:rPr>
-                <w:rFonts w:ascii="Calibri" w:eastAsia="Calibri" w:hAnsi="Calibri" w:cs="Calibri"/>
-              </w:rPr>
-              <w:t>rama.</w:t>
+              <w:t>Atraso en el cronograma.</w:t>
             </w:r>
           </w:p>
           <w:p>
@@ -12407,7 +13710,6 @@
               <w:rPr>
                 <w:rFonts w:ascii="Calibri" w:eastAsia="Calibri" w:hAnsi="Calibri" w:cs="Calibri"/>
               </w:rPr>
-              <w:lastRenderedPageBreak/>
               <w:t>Requerimientos no funcionales consistentes</w:t>
             </w:r>
           </w:p>
@@ -12981,6 +14283,7 @@
               <w:rPr>
                 <w:rFonts w:ascii="Calibri" w:eastAsia="Calibri" w:hAnsi="Calibri" w:cs="Calibri"/>
               </w:rPr>
+              <w:lastRenderedPageBreak/>
               <w:t>Aprobado por:</w:t>
             </w:r>
           </w:p>
@@ -13040,7 +14343,6 @@
                 <w:rFonts w:ascii="Calibri" w:eastAsia="Calibri" w:hAnsi="Calibri" w:cs="Calibri"/>
               </w:rPr>
             </w:pPr>
-            <w:proofErr w:type="spellStart"/>
             <w:r>
               <w:rPr>
                 <w:rFonts w:ascii="Calibri" w:eastAsia="Calibri" w:hAnsi="Calibri" w:cs="Calibri"/>
@@ -13048,7 +14350,6 @@
               </w:rPr>
               <w:t>Tester</w:t>
             </w:r>
-            <w:proofErr w:type="spellEnd"/>
           </w:p>
           <w:p>
             <w:pPr>
@@ -13140,14 +14441,7 @@
                 <w:rFonts w:ascii="Calibri" w:eastAsia="Calibri" w:hAnsi="Calibri" w:cs="Calibri"/>
                 <w:b/>
               </w:rPr>
-              <w:t>D</w:t>
-            </w:r>
-            <w:r>
-              <w:rPr>
-                <w:rFonts w:ascii="Calibri" w:eastAsia="Calibri" w:hAnsi="Calibri" w:cs="Calibri"/>
-                <w:b/>
-              </w:rPr>
-              <w:t>ocente</w:t>
+              <w:t>Docente</w:t>
             </w:r>
           </w:p>
         </w:tc>
@@ -13282,7 +14576,7 @@
             </wp:anchor>
           </w:drawing>
         </mc:Choice>
-        <mc:Fallback xmlns:dgm="http://schemas.openxmlformats.org/drawingml/2006/diagram" xmlns:lc="http://schemas.openxmlformats.org/drawingml/2006/lockedCanvas" xmlns:c="http://schemas.openxmlformats.org/drawingml/2006/chart" xmlns:pic="http://schemas.openxmlformats.org/drawingml/2006/picture" xmlns:a="http://schemas.openxmlformats.org/drawingml/2006/main" xmlns:sl="http://schemas.openxmlformats.org/schemaLibrary/2006/main">
+        <mc:Fallback xmlns:sl="http://schemas.openxmlformats.org/schemaLibrary/2006/main" xmlns:a="http://schemas.openxmlformats.org/drawingml/2006/main" xmlns:pic="http://schemas.openxmlformats.org/drawingml/2006/picture" xmlns:c="http://schemas.openxmlformats.org/drawingml/2006/chart" xmlns:lc="http://schemas.openxmlformats.org/drawingml/2006/lockedCanvas" xmlns:dgm="http://schemas.openxmlformats.org/drawingml/2006/diagram">
           <w:drawing>
             <wp:anchor allowOverlap="1" behindDoc="0" distB="0" distT="0" distL="114300" distR="114300" hidden="0" layoutInCell="1" locked="0" relativeHeight="0" simplePos="0">
               <wp:simplePos x="0" y="0"/>
@@ -13419,7 +14713,6 @@
       </w:rPr>
       <w:t xml:space="preserve">Plantilla compilada por: </w:t>
     </w:r>
-    <w:proofErr w:type="spellStart"/>
     <w:r>
       <w:rPr>
         <w:rFonts w:ascii="Calibri" w:eastAsia="Calibri" w:hAnsi="Calibri" w:cs="Calibri"/>
@@ -13427,17 +14720,7 @@
         <w:sz w:val="20"/>
         <w:szCs w:val="20"/>
       </w:rPr>
-      <w:t>Ph.D</w:t>
-    </w:r>
-    <w:proofErr w:type="spellEnd"/>
-    <w:r>
-      <w:rPr>
-        <w:rFonts w:ascii="Calibri" w:eastAsia="Calibri" w:hAnsi="Calibri" w:cs="Calibri"/>
-        <w:color w:val="000000"/>
-        <w:sz w:val="20"/>
-        <w:szCs w:val="20"/>
-      </w:rPr>
-      <w:t>. Franklin Parrales Bravo</w:t>
+      <w:t>Ph.D. Franklin Parrales Bravo</w:t>
     </w:r>
     <w:r>
       <w:rPr>
@@ -13767,23 +15050,13 @@
       </w:rPr>
       <w:t xml:space="preserve">: </w:t>
     </w:r>
-    <w:proofErr w:type="gramStart"/>
     <w:r>
       <w:rPr>
         <w:rFonts w:ascii="Calibri" w:eastAsia="Calibri" w:hAnsi="Calibri" w:cs="Calibri"/>
         <w:sz w:val="20"/>
         <w:szCs w:val="20"/>
       </w:rPr>
-      <w:t>Presidente</w:t>
-    </w:r>
-    <w:proofErr w:type="gramEnd"/>
-    <w:r>
-      <w:rPr>
-        <w:rFonts w:ascii="Calibri" w:eastAsia="Calibri" w:hAnsi="Calibri" w:cs="Calibri"/>
-        <w:sz w:val="20"/>
-        <w:szCs w:val="20"/>
-      </w:rPr>
-      <w:t xml:space="preserve"> asociación extremeña de árbitros</w:t>
+      <w:t>Presidente asociación extremeña de árbitros</w:t>
     </w:r>
   </w:p>
   <w:p>
@@ -13859,7 +15132,7 @@
             </wp:anchor>
           </w:drawing>
         </mc:Choice>
-        <mc:Fallback xmlns:dgm="http://schemas.openxmlformats.org/drawingml/2006/diagram" xmlns:lc="http://schemas.openxmlformats.org/drawingml/2006/lockedCanvas" xmlns:c="http://schemas.openxmlformats.org/drawingml/2006/chart" xmlns:pic="http://schemas.openxmlformats.org/drawingml/2006/picture" xmlns:a="http://schemas.openxmlformats.org/drawingml/2006/main" xmlns:sl="http://schemas.openxmlformats.org/schemaLibrary/2006/main">
+        <mc:Fallback xmlns:sl="http://schemas.openxmlformats.org/schemaLibrary/2006/main" xmlns:a="http://schemas.openxmlformats.org/drawingml/2006/main" xmlns:pic="http://schemas.openxmlformats.org/drawingml/2006/picture" xmlns:c="http://schemas.openxmlformats.org/drawingml/2006/chart" xmlns:lc="http://schemas.openxmlformats.org/drawingml/2006/lockedCanvas" xmlns:dgm="http://schemas.openxmlformats.org/drawingml/2006/diagram">
           <w:drawing>
             <wp:anchor allowOverlap="1" behindDoc="0" distB="0" distT="0" distL="114300" distR="114300" hidden="0" layoutInCell="1" locked="0" relativeHeight="0" simplePos="0">
               <wp:simplePos x="0" y="0"/>
@@ -13910,6 +15183,119 @@
 <file path=word/numbering.xml><?xml version="1.0" encoding="utf-8"?>
 <w:numbering xmlns:wpc="http://schemas.microsoft.com/office/word/2010/wordprocessingCanvas" xmlns:cx="http://schemas.microsoft.com/office/drawing/2014/chartex" xmlns:cx1="http://schemas.microsoft.com/office/drawing/2015/9/8/chartex" xmlns:cx2="http://schemas.microsoft.com/office/drawing/2015/10/21/chartex" xmlns:cx3="http://schemas.microsoft.com/office/drawing/2016/5/9/chartex" xmlns:cx4="http://schemas.microsoft.com/office/drawing/2016/5/10/chartex" xmlns:cx5="http://schemas.microsoft.com/office/drawing/2016/5/11/chartex" xmlns:cx6="http://schemas.microsoft.com/office/drawing/2016/5/12/chartex" xmlns:cx7="http://schemas.microsoft.com/office/drawing/2016/5/13/chartex" xmlns:cx8="http://schemas.microsoft.com/office/drawing/2016/5/14/chartex" xmlns:mc="http://schemas.openxmlformats.org/markup-compatibility/2006" xmlns:aink="http://schemas.microsoft.com/office/drawing/2016/ink" xmlns:am3d="http://schemas.microsoft.com/office/drawing/2017/model3d" xmlns:o="urn:schemas-microsoft-com:office:office" xmlns:r="http://schemas.openxmlformats.org/officeDocument/2006/relationships" xmlns:m="http://schemas.openxmlformats.org/officeDocument/2006/math" xmlns:v="urn:schemas-microsoft-com:vml" xmlns:wp14="http://schemas.microsoft.com/office/word/2010/wordprocessingDrawing" xmlns:wp="http://schemas.openxmlformats.org/drawingml/2006/wordprocessingDrawing" xmlns:w10="urn:schemas-microsoft-com:office:word" xmlns:w="http://schemas.openxmlformats.org/wordprocessingml/2006/main" xmlns:w14="http://schemas.microsoft.com/office/word/2010/wordml" xmlns:w15="http://schemas.microsoft.com/office/word/2012/wordml" xmlns:w16cex="http://schemas.microsoft.com/office/word/2018/wordml/cex" xmlns:w16cid="http://schemas.microsoft.com/office/word/2016/wordml/cid" xmlns:w16="http://schemas.microsoft.com/office/word/2018/wordml" xmlns:w16sdtdh="http://schemas.microsoft.com/office/word/2020/wordml/sdtdatahash" xmlns:w16se="http://schemas.microsoft.com/office/word/2015/wordml/symex" xmlns:wpg="http://schemas.microsoft.com/office/word/2010/wordprocessingGroup" xmlns:wpi="http://schemas.microsoft.com/office/word/2010/wordprocessingInk" xmlns:wne="http://schemas.microsoft.com/office/word/2006/wordml" xmlns:wps="http://schemas.microsoft.com/office/word/2010/wordprocessingShape" mc:Ignorable="w14 w15 w16se w16cid w16 w16cex w16sdtdh wp14">
   <w:abstractNum w:abstractNumId="0" w15:restartNumberingAfterBreak="0">
+    <w:nsid w:val="039B7CE7"/>
+    <w:multiLevelType w:val="hybridMultilevel"/>
+    <w:tmpl w:val="6D62CF0A"/>
+    <w:lvl w:ilvl="0" w:tplc="300A0001">
+      <w:start w:val="1"/>
+      <w:numFmt w:val="bullet"/>
+      <w:lvlText w:val=""/>
+      <w:lvlJc w:val="left"/>
+      <w:pPr>
+        <w:ind w:left="720" w:hanging="360"/>
+      </w:pPr>
+      <w:rPr>
+        <w:rFonts w:ascii="Symbol" w:hAnsi="Symbol" w:hint="default"/>
+      </w:rPr>
+    </w:lvl>
+    <w:lvl w:ilvl="1" w:tplc="300A0003" w:tentative="1">
+      <w:start w:val="1"/>
+      <w:numFmt w:val="bullet"/>
+      <w:lvlText w:val="o"/>
+      <w:lvlJc w:val="left"/>
+      <w:pPr>
+        <w:ind w:left="1440" w:hanging="360"/>
+      </w:pPr>
+      <w:rPr>
+        <w:rFonts w:ascii="Courier New" w:hAnsi="Courier New" w:cs="Courier New" w:hint="default"/>
+      </w:rPr>
+    </w:lvl>
+    <w:lvl w:ilvl="2" w:tplc="300A0005" w:tentative="1">
+      <w:start w:val="1"/>
+      <w:numFmt w:val="bullet"/>
+      <w:lvlText w:val=""/>
+      <w:lvlJc w:val="left"/>
+      <w:pPr>
+        <w:ind w:left="2160" w:hanging="360"/>
+      </w:pPr>
+      <w:rPr>
+        <w:rFonts w:ascii="Wingdings" w:hAnsi="Wingdings" w:hint="default"/>
+      </w:rPr>
+    </w:lvl>
+    <w:lvl w:ilvl="3" w:tplc="300A0001" w:tentative="1">
+      <w:start w:val="1"/>
+      <w:numFmt w:val="bullet"/>
+      <w:lvlText w:val=""/>
+      <w:lvlJc w:val="left"/>
+      <w:pPr>
+        <w:ind w:left="2880" w:hanging="360"/>
+      </w:pPr>
+      <w:rPr>
+        <w:rFonts w:ascii="Symbol" w:hAnsi="Symbol" w:hint="default"/>
+      </w:rPr>
+    </w:lvl>
+    <w:lvl w:ilvl="4" w:tplc="300A0003" w:tentative="1">
+      <w:start w:val="1"/>
+      <w:numFmt w:val="bullet"/>
+      <w:lvlText w:val="o"/>
+      <w:lvlJc w:val="left"/>
+      <w:pPr>
+        <w:ind w:left="3600" w:hanging="360"/>
+      </w:pPr>
+      <w:rPr>
+        <w:rFonts w:ascii="Courier New" w:hAnsi="Courier New" w:cs="Courier New" w:hint="default"/>
+      </w:rPr>
+    </w:lvl>
+    <w:lvl w:ilvl="5" w:tplc="300A0005" w:tentative="1">
+      <w:start w:val="1"/>
+      <w:numFmt w:val="bullet"/>
+      <w:lvlText w:val=""/>
+      <w:lvlJc w:val="left"/>
+      <w:pPr>
+        <w:ind w:left="4320" w:hanging="360"/>
+      </w:pPr>
+      <w:rPr>
+        <w:rFonts w:ascii="Wingdings" w:hAnsi="Wingdings" w:hint="default"/>
+      </w:rPr>
+    </w:lvl>
+    <w:lvl w:ilvl="6" w:tplc="300A0001" w:tentative="1">
+      <w:start w:val="1"/>
+      <w:numFmt w:val="bullet"/>
+      <w:lvlText w:val=""/>
+      <w:lvlJc w:val="left"/>
+      <w:pPr>
+        <w:ind w:left="5040" w:hanging="360"/>
+      </w:pPr>
+      <w:rPr>
+        <w:rFonts w:ascii="Symbol" w:hAnsi="Symbol" w:hint="default"/>
+      </w:rPr>
+    </w:lvl>
+    <w:lvl w:ilvl="7" w:tplc="300A0003" w:tentative="1">
+      <w:start w:val="1"/>
+      <w:numFmt w:val="bullet"/>
+      <w:lvlText w:val="o"/>
+      <w:lvlJc w:val="left"/>
+      <w:pPr>
+        <w:ind w:left="5760" w:hanging="360"/>
+      </w:pPr>
+      <w:rPr>
+        <w:rFonts w:ascii="Courier New" w:hAnsi="Courier New" w:cs="Courier New" w:hint="default"/>
+      </w:rPr>
+    </w:lvl>
+    <w:lvl w:ilvl="8" w:tplc="300A0005" w:tentative="1">
+      <w:start w:val="1"/>
+      <w:numFmt w:val="bullet"/>
+      <w:lvlText w:val=""/>
+      <w:lvlJc w:val="left"/>
+      <w:pPr>
+        <w:ind w:left="6480" w:hanging="360"/>
+      </w:pPr>
+      <w:rPr>
+        <w:rFonts w:ascii="Wingdings" w:hAnsi="Wingdings" w:hint="default"/>
+      </w:rPr>
+    </w:lvl>
+  </w:abstractNum>
+  <w:abstractNum w:abstractNumId="1" w15:restartNumberingAfterBreak="0">
     <w:nsid w:val="138178F4"/>
     <w:multiLevelType w:val="multilevel"/>
     <w:tmpl w:val="EEC49860"/>
@@ -14022,7 +15408,7 @@
       </w:rPr>
     </w:lvl>
   </w:abstractNum>
-  <w:abstractNum w:abstractNumId="1" w15:restartNumberingAfterBreak="0">
+  <w:abstractNum w:abstractNumId="2" w15:restartNumberingAfterBreak="0">
     <w:nsid w:val="16305A3B"/>
     <w:multiLevelType w:val="multilevel"/>
     <w:tmpl w:val="7F72CE80"/>
@@ -14144,7 +15530,7 @@
       </w:rPr>
     </w:lvl>
   </w:abstractNum>
-  <w:abstractNum w:abstractNumId="2" w15:restartNumberingAfterBreak="0">
+  <w:abstractNum w:abstractNumId="3" w15:restartNumberingAfterBreak="0">
     <w:nsid w:val="1C0766A7"/>
     <w:multiLevelType w:val="multilevel"/>
     <w:tmpl w:val="AA16B198"/>
@@ -14257,7 +15643,7 @@
       </w:rPr>
     </w:lvl>
   </w:abstractNum>
-  <w:abstractNum w:abstractNumId="3" w15:restartNumberingAfterBreak="0">
+  <w:abstractNum w:abstractNumId="4" w15:restartNumberingAfterBreak="0">
     <w:nsid w:val="1FB10E2C"/>
     <w:multiLevelType w:val="multilevel"/>
     <w:tmpl w:val="C1D0D77E"/>
@@ -14370,7 +15756,7 @@
       </w:rPr>
     </w:lvl>
   </w:abstractNum>
-  <w:abstractNum w:abstractNumId="4" w15:restartNumberingAfterBreak="0">
+  <w:abstractNum w:abstractNumId="5" w15:restartNumberingAfterBreak="0">
     <w:nsid w:val="20103C1D"/>
     <w:multiLevelType w:val="multilevel"/>
     <w:tmpl w:val="AABED7DE"/>
@@ -14492,7 +15878,7 @@
       </w:rPr>
     </w:lvl>
   </w:abstractNum>
-  <w:abstractNum w:abstractNumId="5" w15:restartNumberingAfterBreak="0">
+  <w:abstractNum w:abstractNumId="6" w15:restartNumberingAfterBreak="0">
     <w:nsid w:val="32AF1260"/>
     <w:multiLevelType w:val="multilevel"/>
     <w:tmpl w:val="665073D6"/>
@@ -14615,7 +16001,7 @@
       </w:rPr>
     </w:lvl>
   </w:abstractNum>
-  <w:abstractNum w:abstractNumId="6" w15:restartNumberingAfterBreak="0">
+  <w:abstractNum w:abstractNumId="7" w15:restartNumberingAfterBreak="0">
     <w:nsid w:val="32EB2D49"/>
     <w:multiLevelType w:val="multilevel"/>
     <w:tmpl w:val="EA96399C"/>
@@ -14625,7 +16011,7 @@
       <w:lvlText w:val="●"/>
       <w:lvlJc w:val="left"/>
       <w:pPr>
-        <w:ind w:left="720" w:hanging="360"/>
+        <w:ind w:left="728" w:hanging="360"/>
       </w:pPr>
       <w:rPr>
         <w:u w:val="none"/>
@@ -14637,7 +16023,7 @@
       <w:lvlText w:val="○"/>
       <w:lvlJc w:val="left"/>
       <w:pPr>
-        <w:ind w:left="1440" w:hanging="360"/>
+        <w:ind w:left="1448" w:hanging="360"/>
       </w:pPr>
       <w:rPr>
         <w:u w:val="none"/>
@@ -14649,7 +16035,7 @@
       <w:lvlText w:val="■"/>
       <w:lvlJc w:val="left"/>
       <w:pPr>
-        <w:ind w:left="2160" w:hanging="360"/>
+        <w:ind w:left="2168" w:hanging="360"/>
       </w:pPr>
       <w:rPr>
         <w:u w:val="none"/>
@@ -14661,7 +16047,7 @@
       <w:lvlText w:val="●"/>
       <w:lvlJc w:val="left"/>
       <w:pPr>
-        <w:ind w:left="2880" w:hanging="360"/>
+        <w:ind w:left="2888" w:hanging="360"/>
       </w:pPr>
       <w:rPr>
         <w:u w:val="none"/>
@@ -14673,7 +16059,7 @@
       <w:lvlText w:val="○"/>
       <w:lvlJc w:val="left"/>
       <w:pPr>
-        <w:ind w:left="3600" w:hanging="360"/>
+        <w:ind w:left="3608" w:hanging="360"/>
       </w:pPr>
       <w:rPr>
         <w:u w:val="none"/>
@@ -14685,7 +16071,7 @@
       <w:lvlText w:val="■"/>
       <w:lvlJc w:val="left"/>
       <w:pPr>
-        <w:ind w:left="4320" w:hanging="360"/>
+        <w:ind w:left="4328" w:hanging="360"/>
       </w:pPr>
       <w:rPr>
         <w:u w:val="none"/>
@@ -14697,7 +16083,7 @@
       <w:lvlText w:val="●"/>
       <w:lvlJc w:val="left"/>
       <w:pPr>
-        <w:ind w:left="5040" w:hanging="360"/>
+        <w:ind w:left="5048" w:hanging="360"/>
       </w:pPr>
       <w:rPr>
         <w:u w:val="none"/>
@@ -14709,7 +16095,7 @@
       <w:lvlText w:val="○"/>
       <w:lvlJc w:val="left"/>
       <w:pPr>
-        <w:ind w:left="5760" w:hanging="360"/>
+        <w:ind w:left="5768" w:hanging="360"/>
       </w:pPr>
       <w:rPr>
         <w:u w:val="none"/>
@@ -14721,14 +16107,14 @@
       <w:lvlText w:val="■"/>
       <w:lvlJc w:val="left"/>
       <w:pPr>
-        <w:ind w:left="6480" w:hanging="360"/>
+        <w:ind w:left="6488" w:hanging="360"/>
       </w:pPr>
       <w:rPr>
         <w:u w:val="none"/>
       </w:rPr>
     </w:lvl>
   </w:abstractNum>
-  <w:abstractNum w:abstractNumId="7" w15:restartNumberingAfterBreak="0">
+  <w:abstractNum w:abstractNumId="8" w15:restartNumberingAfterBreak="0">
     <w:nsid w:val="3BC5479F"/>
     <w:multiLevelType w:val="multilevel"/>
     <w:tmpl w:val="E05CE1B2"/>
@@ -14841,7 +16227,7 @@
       </w:rPr>
     </w:lvl>
   </w:abstractNum>
-  <w:abstractNum w:abstractNumId="8" w15:restartNumberingAfterBreak="0">
+  <w:abstractNum w:abstractNumId="9" w15:restartNumberingAfterBreak="0">
     <w:nsid w:val="3D744B1F"/>
     <w:multiLevelType w:val="multilevel"/>
     <w:tmpl w:val="3AC299E4"/>
@@ -14954,7 +16340,7 @@
       </w:rPr>
     </w:lvl>
   </w:abstractNum>
-  <w:abstractNum w:abstractNumId="9" w15:restartNumberingAfterBreak="0">
+  <w:abstractNum w:abstractNumId="10" w15:restartNumberingAfterBreak="0">
     <w:nsid w:val="4B942155"/>
     <w:multiLevelType w:val="multilevel"/>
     <w:tmpl w:val="D710FB88"/>
@@ -15091,7 +16477,7 @@
       </w:rPr>
     </w:lvl>
   </w:abstractNum>
-  <w:abstractNum w:abstractNumId="10" w15:restartNumberingAfterBreak="0">
+  <w:abstractNum w:abstractNumId="11" w15:restartNumberingAfterBreak="0">
     <w:nsid w:val="4C115D94"/>
     <w:multiLevelType w:val="multilevel"/>
     <w:tmpl w:val="7168461C"/>
@@ -15212,7 +16598,7 @@
       </w:rPr>
     </w:lvl>
   </w:abstractNum>
-  <w:abstractNum w:abstractNumId="11" w15:restartNumberingAfterBreak="0">
+  <w:abstractNum w:abstractNumId="12" w15:restartNumberingAfterBreak="0">
     <w:nsid w:val="4FAE0F8F"/>
     <w:multiLevelType w:val="multilevel"/>
     <w:tmpl w:val="4CD87074"/>
@@ -15325,7 +16711,120 @@
       </w:rPr>
     </w:lvl>
   </w:abstractNum>
-  <w:abstractNum w:abstractNumId="12" w15:restartNumberingAfterBreak="0">
+  <w:abstractNum w:abstractNumId="13" w15:restartNumberingAfterBreak="0">
+    <w:nsid w:val="5F0D3036"/>
+    <w:multiLevelType w:val="hybridMultilevel"/>
+    <w:tmpl w:val="6B3C788A"/>
+    <w:lvl w:ilvl="0" w:tplc="300A000D">
+      <w:start w:val="1"/>
+      <w:numFmt w:val="bullet"/>
+      <w:lvlText w:val=""/>
+      <w:lvlJc w:val="left"/>
+      <w:pPr>
+        <w:ind w:left="720" w:hanging="360"/>
+      </w:pPr>
+      <w:rPr>
+        <w:rFonts w:ascii="Wingdings" w:hAnsi="Wingdings" w:hint="default"/>
+      </w:rPr>
+    </w:lvl>
+    <w:lvl w:ilvl="1" w:tplc="300A0003" w:tentative="1">
+      <w:start w:val="1"/>
+      <w:numFmt w:val="bullet"/>
+      <w:lvlText w:val="o"/>
+      <w:lvlJc w:val="left"/>
+      <w:pPr>
+        <w:ind w:left="1440" w:hanging="360"/>
+      </w:pPr>
+      <w:rPr>
+        <w:rFonts w:ascii="Courier New" w:hAnsi="Courier New" w:cs="Courier New" w:hint="default"/>
+      </w:rPr>
+    </w:lvl>
+    <w:lvl w:ilvl="2" w:tplc="300A0005" w:tentative="1">
+      <w:start w:val="1"/>
+      <w:numFmt w:val="bullet"/>
+      <w:lvlText w:val=""/>
+      <w:lvlJc w:val="left"/>
+      <w:pPr>
+        <w:ind w:left="2160" w:hanging="360"/>
+      </w:pPr>
+      <w:rPr>
+        <w:rFonts w:ascii="Wingdings" w:hAnsi="Wingdings" w:hint="default"/>
+      </w:rPr>
+    </w:lvl>
+    <w:lvl w:ilvl="3" w:tplc="300A0001" w:tentative="1">
+      <w:start w:val="1"/>
+      <w:numFmt w:val="bullet"/>
+      <w:lvlText w:val=""/>
+      <w:lvlJc w:val="left"/>
+      <w:pPr>
+        <w:ind w:left="2880" w:hanging="360"/>
+      </w:pPr>
+      <w:rPr>
+        <w:rFonts w:ascii="Symbol" w:hAnsi="Symbol" w:hint="default"/>
+      </w:rPr>
+    </w:lvl>
+    <w:lvl w:ilvl="4" w:tplc="300A0003" w:tentative="1">
+      <w:start w:val="1"/>
+      <w:numFmt w:val="bullet"/>
+      <w:lvlText w:val="o"/>
+      <w:lvlJc w:val="left"/>
+      <w:pPr>
+        <w:ind w:left="3600" w:hanging="360"/>
+      </w:pPr>
+      <w:rPr>
+        <w:rFonts w:ascii="Courier New" w:hAnsi="Courier New" w:cs="Courier New" w:hint="default"/>
+      </w:rPr>
+    </w:lvl>
+    <w:lvl w:ilvl="5" w:tplc="300A0005" w:tentative="1">
+      <w:start w:val="1"/>
+      <w:numFmt w:val="bullet"/>
+      <w:lvlText w:val=""/>
+      <w:lvlJc w:val="left"/>
+      <w:pPr>
+        <w:ind w:left="4320" w:hanging="360"/>
+      </w:pPr>
+      <w:rPr>
+        <w:rFonts w:ascii="Wingdings" w:hAnsi="Wingdings" w:hint="default"/>
+      </w:rPr>
+    </w:lvl>
+    <w:lvl w:ilvl="6" w:tplc="300A0001" w:tentative="1">
+      <w:start w:val="1"/>
+      <w:numFmt w:val="bullet"/>
+      <w:lvlText w:val=""/>
+      <w:lvlJc w:val="left"/>
+      <w:pPr>
+        <w:ind w:left="5040" w:hanging="360"/>
+      </w:pPr>
+      <w:rPr>
+        <w:rFonts w:ascii="Symbol" w:hAnsi="Symbol" w:hint="default"/>
+      </w:rPr>
+    </w:lvl>
+    <w:lvl w:ilvl="7" w:tplc="300A0003" w:tentative="1">
+      <w:start w:val="1"/>
+      <w:numFmt w:val="bullet"/>
+      <w:lvlText w:val="o"/>
+      <w:lvlJc w:val="left"/>
+      <w:pPr>
+        <w:ind w:left="5760" w:hanging="360"/>
+      </w:pPr>
+      <w:rPr>
+        <w:rFonts w:ascii="Courier New" w:hAnsi="Courier New" w:cs="Courier New" w:hint="default"/>
+      </w:rPr>
+    </w:lvl>
+    <w:lvl w:ilvl="8" w:tplc="300A0005" w:tentative="1">
+      <w:start w:val="1"/>
+      <w:numFmt w:val="bullet"/>
+      <w:lvlText w:val=""/>
+      <w:lvlJc w:val="left"/>
+      <w:pPr>
+        <w:ind w:left="6480" w:hanging="360"/>
+      </w:pPr>
+      <w:rPr>
+        <w:rFonts w:ascii="Wingdings" w:hAnsi="Wingdings" w:hint="default"/>
+      </w:rPr>
+    </w:lvl>
+  </w:abstractNum>
+  <w:abstractNum w:abstractNumId="14" w15:restartNumberingAfterBreak="0">
     <w:nsid w:val="6F475185"/>
     <w:multiLevelType w:val="multilevel"/>
     <w:tmpl w:val="594059C4"/>
@@ -15450,7 +16949,120 @@
       </w:rPr>
     </w:lvl>
   </w:abstractNum>
-  <w:abstractNum w:abstractNumId="13" w15:restartNumberingAfterBreak="0">
+  <w:abstractNum w:abstractNumId="15" w15:restartNumberingAfterBreak="0">
+    <w:nsid w:val="7A9321EA"/>
+    <w:multiLevelType w:val="hybridMultilevel"/>
+    <w:tmpl w:val="3940D3D0"/>
+    <w:lvl w:ilvl="0" w:tplc="300A0001">
+      <w:start w:val="1"/>
+      <w:numFmt w:val="bullet"/>
+      <w:lvlText w:val=""/>
+      <w:lvlJc w:val="left"/>
+      <w:pPr>
+        <w:ind w:left="360" w:hanging="360"/>
+      </w:pPr>
+      <w:rPr>
+        <w:rFonts w:ascii="Symbol" w:hAnsi="Symbol" w:hint="default"/>
+      </w:rPr>
+    </w:lvl>
+    <w:lvl w:ilvl="1" w:tplc="300A0003" w:tentative="1">
+      <w:start w:val="1"/>
+      <w:numFmt w:val="bullet"/>
+      <w:lvlText w:val="o"/>
+      <w:lvlJc w:val="left"/>
+      <w:pPr>
+        <w:ind w:left="1080" w:hanging="360"/>
+      </w:pPr>
+      <w:rPr>
+        <w:rFonts w:ascii="Courier New" w:hAnsi="Courier New" w:cs="Courier New" w:hint="default"/>
+      </w:rPr>
+    </w:lvl>
+    <w:lvl w:ilvl="2" w:tplc="300A0005" w:tentative="1">
+      <w:start w:val="1"/>
+      <w:numFmt w:val="bullet"/>
+      <w:lvlText w:val=""/>
+      <w:lvlJc w:val="left"/>
+      <w:pPr>
+        <w:ind w:left="1800" w:hanging="360"/>
+      </w:pPr>
+      <w:rPr>
+        <w:rFonts w:ascii="Wingdings" w:hAnsi="Wingdings" w:hint="default"/>
+      </w:rPr>
+    </w:lvl>
+    <w:lvl w:ilvl="3" w:tplc="300A0001" w:tentative="1">
+      <w:start w:val="1"/>
+      <w:numFmt w:val="bullet"/>
+      <w:lvlText w:val=""/>
+      <w:lvlJc w:val="left"/>
+      <w:pPr>
+        <w:ind w:left="2520" w:hanging="360"/>
+      </w:pPr>
+      <w:rPr>
+        <w:rFonts w:ascii="Symbol" w:hAnsi="Symbol" w:hint="default"/>
+      </w:rPr>
+    </w:lvl>
+    <w:lvl w:ilvl="4" w:tplc="300A0003" w:tentative="1">
+      <w:start w:val="1"/>
+      <w:numFmt w:val="bullet"/>
+      <w:lvlText w:val="o"/>
+      <w:lvlJc w:val="left"/>
+      <w:pPr>
+        <w:ind w:left="3240" w:hanging="360"/>
+      </w:pPr>
+      <w:rPr>
+        <w:rFonts w:ascii="Courier New" w:hAnsi="Courier New" w:cs="Courier New" w:hint="default"/>
+      </w:rPr>
+    </w:lvl>
+    <w:lvl w:ilvl="5" w:tplc="300A0005" w:tentative="1">
+      <w:start w:val="1"/>
+      <w:numFmt w:val="bullet"/>
+      <w:lvlText w:val=""/>
+      <w:lvlJc w:val="left"/>
+      <w:pPr>
+        <w:ind w:left="3960" w:hanging="360"/>
+      </w:pPr>
+      <w:rPr>
+        <w:rFonts w:ascii="Wingdings" w:hAnsi="Wingdings" w:hint="default"/>
+      </w:rPr>
+    </w:lvl>
+    <w:lvl w:ilvl="6" w:tplc="300A0001" w:tentative="1">
+      <w:start w:val="1"/>
+      <w:numFmt w:val="bullet"/>
+      <w:lvlText w:val=""/>
+      <w:lvlJc w:val="left"/>
+      <w:pPr>
+        <w:ind w:left="4680" w:hanging="360"/>
+      </w:pPr>
+      <w:rPr>
+        <w:rFonts w:ascii="Symbol" w:hAnsi="Symbol" w:hint="default"/>
+      </w:rPr>
+    </w:lvl>
+    <w:lvl w:ilvl="7" w:tplc="300A0003" w:tentative="1">
+      <w:start w:val="1"/>
+      <w:numFmt w:val="bullet"/>
+      <w:lvlText w:val="o"/>
+      <w:lvlJc w:val="left"/>
+      <w:pPr>
+        <w:ind w:left="5400" w:hanging="360"/>
+      </w:pPr>
+      <w:rPr>
+        <w:rFonts w:ascii="Courier New" w:hAnsi="Courier New" w:cs="Courier New" w:hint="default"/>
+      </w:rPr>
+    </w:lvl>
+    <w:lvl w:ilvl="8" w:tplc="300A0005" w:tentative="1">
+      <w:start w:val="1"/>
+      <w:numFmt w:val="bullet"/>
+      <w:lvlText w:val=""/>
+      <w:lvlJc w:val="left"/>
+      <w:pPr>
+        <w:ind w:left="6120" w:hanging="360"/>
+      </w:pPr>
+      <w:rPr>
+        <w:rFonts w:ascii="Wingdings" w:hAnsi="Wingdings" w:hint="default"/>
+      </w:rPr>
+    </w:lvl>
+  </w:abstractNum>
+  <w:abstractNum w:abstractNumId="16" w15:restartNumberingAfterBreak="0">
     <w:nsid w:val="7CC32516"/>
     <w:multiLevelType w:val="multilevel"/>
     <w:tmpl w:val="D1C4D4BA"/>
@@ -15564,46 +17176,55 @@
     </w:lvl>
   </w:abstractNum>
   <w:num w:numId="1">
+    <w:abstractNumId w:val="14"/>
+  </w:num>
+  <w:num w:numId="2">
+    <w:abstractNumId w:val="1"/>
+  </w:num>
+  <w:num w:numId="3">
+    <w:abstractNumId w:val="3"/>
+  </w:num>
+  <w:num w:numId="4">
+    <w:abstractNumId w:val="11"/>
+  </w:num>
+  <w:num w:numId="5">
+    <w:abstractNumId w:val="2"/>
+  </w:num>
+  <w:num w:numId="6">
+    <w:abstractNumId w:val="9"/>
+  </w:num>
+  <w:num w:numId="7">
+    <w:abstractNumId w:val="6"/>
+  </w:num>
+  <w:num w:numId="8">
+    <w:abstractNumId w:val="4"/>
+  </w:num>
+  <w:num w:numId="9">
+    <w:abstractNumId w:val="10"/>
+  </w:num>
+  <w:num w:numId="10">
+    <w:abstractNumId w:val="5"/>
+  </w:num>
+  <w:num w:numId="11">
+    <w:abstractNumId w:val="16"/>
+  </w:num>
+  <w:num w:numId="12">
+    <w:abstractNumId w:val="7"/>
+  </w:num>
+  <w:num w:numId="13">
     <w:abstractNumId w:val="12"/>
   </w:num>
-  <w:num w:numId="2">
+  <w:num w:numId="14">
+    <w:abstractNumId w:val="8"/>
+  </w:num>
+  <w:num w:numId="15">
     <w:abstractNumId w:val="0"/>
   </w:num>
-  <w:num w:numId="3">
-    <w:abstractNumId w:val="2"/>
+  <w:num w:numId="16">
+    <w:abstractNumId w:val="15"/>
   </w:num>
-  <w:num w:numId="4">
-    <w:abstractNumId w:val="10"/>
-  </w:num>
-  <w:num w:numId="5">
-    <w:abstractNumId w:val="1"/>
-  </w:num>
-  <w:num w:numId="6">
-    <w:abstractNumId w:val="8"/>
-  </w:num>
-  <w:num w:numId="7">
-    <w:abstractNumId w:val="5"/>
-  </w:num>
-  <w:num w:numId="8">
-    <w:abstractNumId w:val="3"/>
-  </w:num>
-  <w:num w:numId="9">
-    <w:abstractNumId w:val="9"/>
-  </w:num>
-  <w:num w:numId="10">
-    <w:abstractNumId w:val="4"/>
-  </w:num>
-  <w:num w:numId="11">
+  <w:num w:numId="17">
     <w:abstractNumId w:val="13"/>
-  </w:num>
-  <w:num w:numId="12">
-    <w:abstractNumId w:val="6"/>
-  </w:num>
-  <w:num w:numId="13">
-    <w:abstractNumId w:val="11"/>
-  </w:num>
-  <w:num w:numId="14">
-    <w:abstractNumId w:val="7"/>
   </w:num>
 </w:numbering>
 </file>
@@ -16002,6 +17623,7 @@
   <w:style w:type="paragraph" w:default="1" w:styleId="Normal">
     <w:name w:val="Normal"/>
     <w:qFormat/>
+    <w:rsid w:val="00A25104"/>
     <w:pPr>
       <w:spacing w:line="1" w:lineRule="atLeast"/>
       <w:ind w:leftChars="-1" w:left="-1" w:hangingChars="1" w:hanging="1"/>
@@ -18073,9 +19695,7 @@
       <w:tblStyleRowBandSize w:val="1"/>
       <w:tblStyleColBandSize w:val="1"/>
       <w:tblCellMar>
-        <w:top w:w="0" w:type="dxa"/>
         <w:left w:w="108" w:type="dxa"/>
-        <w:bottom w:w="0" w:type="dxa"/>
         <w:right w:w="108" w:type="dxa"/>
       </w:tblCellMar>
     </w:tblPr>
@@ -18086,9 +19706,7 @@
       <w:tblStyleRowBandSize w:val="1"/>
       <w:tblStyleColBandSize w:val="1"/>
       <w:tblCellMar>
-        <w:top w:w="0" w:type="dxa"/>
         <w:left w:w="108" w:type="dxa"/>
-        <w:bottom w:w="0" w:type="dxa"/>
         <w:right w:w="108" w:type="dxa"/>
       </w:tblCellMar>
     </w:tblPr>
@@ -18099,9 +19717,7 @@
       <w:tblStyleRowBandSize w:val="1"/>
       <w:tblStyleColBandSize w:val="1"/>
       <w:tblCellMar>
-        <w:top w:w="0" w:type="dxa"/>
         <w:left w:w="108" w:type="dxa"/>
-        <w:bottom w:w="0" w:type="dxa"/>
         <w:right w:w="108" w:type="dxa"/>
       </w:tblCellMar>
     </w:tblPr>
@@ -18111,12 +19727,6 @@
     <w:tblPr>
       <w:tblStyleRowBandSize w:val="1"/>
       <w:tblStyleColBandSize w:val="1"/>
-      <w:tblCellMar>
-        <w:top w:w="0" w:type="dxa"/>
-        <w:left w:w="0" w:type="dxa"/>
-        <w:bottom w:w="0" w:type="dxa"/>
-        <w:right w:w="0" w:type="dxa"/>
-      </w:tblCellMar>
     </w:tblPr>
   </w:style>
   <w:style w:type="table" w:customStyle="1" w:styleId="a3">
@@ -18124,12 +19734,6 @@
     <w:tblPr>
       <w:tblStyleRowBandSize w:val="1"/>
       <w:tblStyleColBandSize w:val="1"/>
-      <w:tblCellMar>
-        <w:top w:w="0" w:type="dxa"/>
-        <w:left w:w="0" w:type="dxa"/>
-        <w:bottom w:w="0" w:type="dxa"/>
-        <w:right w:w="0" w:type="dxa"/>
-      </w:tblCellMar>
     </w:tblPr>
   </w:style>
   <w:style w:type="table" w:customStyle="1" w:styleId="a4">
@@ -18150,12 +19754,6 @@
     <w:tblPr>
       <w:tblStyleRowBandSize w:val="1"/>
       <w:tblStyleColBandSize w:val="1"/>
-      <w:tblCellMar>
-        <w:top w:w="0" w:type="dxa"/>
-        <w:left w:w="0" w:type="dxa"/>
-        <w:bottom w:w="0" w:type="dxa"/>
-        <w:right w:w="0" w:type="dxa"/>
-      </w:tblCellMar>
     </w:tblPr>
   </w:style>
   <w:style w:type="table" w:customStyle="1" w:styleId="a6">
@@ -18164,9 +19762,7 @@
       <w:tblStyleRowBandSize w:val="1"/>
       <w:tblStyleColBandSize w:val="1"/>
       <w:tblCellMar>
-        <w:top w:w="0" w:type="dxa"/>
         <w:left w:w="108" w:type="dxa"/>
-        <w:bottom w:w="0" w:type="dxa"/>
         <w:right w:w="108" w:type="dxa"/>
       </w:tblCellMar>
     </w:tblPr>
@@ -18177,9 +19773,7 @@
       <w:tblStyleRowBandSize w:val="1"/>
       <w:tblStyleColBandSize w:val="1"/>
       <w:tblCellMar>
-        <w:top w:w="0" w:type="dxa"/>
         <w:left w:w="108" w:type="dxa"/>
-        <w:bottom w:w="0" w:type="dxa"/>
         <w:right w:w="108" w:type="dxa"/>
       </w:tblCellMar>
     </w:tblPr>
@@ -18190,9 +19784,7 @@
       <w:tblStyleRowBandSize w:val="1"/>
       <w:tblStyleColBandSize w:val="1"/>
       <w:tblCellMar>
-        <w:top w:w="0" w:type="dxa"/>
         <w:left w:w="108" w:type="dxa"/>
-        <w:bottom w:w="0" w:type="dxa"/>
         <w:right w:w="108" w:type="dxa"/>
       </w:tblCellMar>
     </w:tblPr>
@@ -18203,9 +19795,7 @@
       <w:tblStyleRowBandSize w:val="1"/>
       <w:tblStyleColBandSize w:val="1"/>
       <w:tblCellMar>
-        <w:top w:w="0" w:type="dxa"/>
         <w:left w:w="108" w:type="dxa"/>
-        <w:bottom w:w="0" w:type="dxa"/>
         <w:right w:w="108" w:type="dxa"/>
       </w:tblCellMar>
     </w:tblPr>
@@ -18216,9 +19806,7 @@
       <w:tblStyleRowBandSize w:val="1"/>
       <w:tblStyleColBandSize w:val="1"/>
       <w:tblCellMar>
-        <w:top w:w="0" w:type="dxa"/>
         <w:left w:w="108" w:type="dxa"/>
-        <w:bottom w:w="0" w:type="dxa"/>
         <w:right w:w="108" w:type="dxa"/>
       </w:tblCellMar>
     </w:tblPr>
@@ -18229,9 +19817,7 @@
       <w:tblStyleRowBandSize w:val="1"/>
       <w:tblStyleColBandSize w:val="1"/>
       <w:tblCellMar>
-        <w:top w:w="0" w:type="dxa"/>
         <w:left w:w="108" w:type="dxa"/>
-        <w:bottom w:w="0" w:type="dxa"/>
         <w:right w:w="108" w:type="dxa"/>
       </w:tblCellMar>
     </w:tblPr>
@@ -18242,9 +19828,7 @@
       <w:tblStyleRowBandSize w:val="1"/>
       <w:tblStyleColBandSize w:val="1"/>
       <w:tblCellMar>
-        <w:top w:w="0" w:type="dxa"/>
         <w:left w:w="108" w:type="dxa"/>
-        <w:bottom w:w="0" w:type="dxa"/>
         <w:right w:w="108" w:type="dxa"/>
       </w:tblCellMar>
     </w:tblPr>
@@ -18255,9 +19839,7 @@
       <w:tblStyleRowBandSize w:val="1"/>
       <w:tblStyleColBandSize w:val="1"/>
       <w:tblCellMar>
-        <w:top w:w="0" w:type="dxa"/>
         <w:left w:w="108" w:type="dxa"/>
-        <w:bottom w:w="0" w:type="dxa"/>
         <w:right w:w="108" w:type="dxa"/>
       </w:tblCellMar>
     </w:tblPr>
@@ -18598,28 +20180,28 @@
 </file>
 
 <file path=customXml/item1.xml><?xml version="1.0" encoding="utf-8"?>
+<b:Sources xmlns:b="http://schemas.openxmlformats.org/officeDocument/2006/bibliography" xmlns="http://schemas.openxmlformats.org/officeDocument/2006/bibliography" SelectedStyle="\APASixthEditionOfficeOnline.xsl" StyleName="APA" Version="6"/>
+</file>
+
+<file path=customXml/item2.xml><?xml version="1.0" encoding="utf-8"?>
 <go:gDocsCustomXmlDataStorage xmlns:go="http://customooxmlschemas.google.com/" xmlns:r="http://schemas.openxmlformats.org/officeDocument/2006/relationships">
   <go:docsCustomData xmlns:go="http://customooxmlschemas.google.com/" roundtripDataSignature="AMtx7mjaeJIsUTBHGUKAaB69iIHqSGxLYQ==">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</go:docsCustomData>
 </go:gDocsCustomXmlDataStorage>
 </file>
 
-<file path=customXml/item2.xml><?xml version="1.0" encoding="utf-8"?>
-<b:Sources xmlns:b="http://schemas.openxmlformats.org/officeDocument/2006/bibliography" xmlns="http://schemas.openxmlformats.org/officeDocument/2006/bibliography" SelectedStyle="\APASixthEditionOfficeOnline.xsl" StyleName="APA" Version="6"/>
+<file path=customXml/itemProps1.xml><?xml version="1.0" encoding="utf-8"?>
+<ds:datastoreItem xmlns:ds="http://schemas.openxmlformats.org/officeDocument/2006/customXml" ds:itemID="{4172FC97-DC60-41DD-92B4-77968A3ABF1C}">
+  <ds:schemaRefs>
+    <ds:schemaRef ds:uri="http://schemas.openxmlformats.org/officeDocument/2006/bibliography"/>
+  </ds:schemaRefs>
+</ds:datastoreItem>
 </file>
 
-<file path=customXml/itemProps1.xml><?xml version="1.0" encoding="utf-8"?>
+<file path=customXml/itemProps2.xml><?xml version="1.0" encoding="utf-8"?>
 <ds:datastoreItem xmlns:ds="http://schemas.openxmlformats.org/officeDocument/2006/customXml" ds:itemID="{11111111-1234-1234-1234-123412341234}">
   <ds:schemaRefs>
     <ds:schemaRef ds:uri="http://customooxmlschemas.google.com/"/>
     <ds:schemaRef ds:uri="http://schemas.openxmlformats.org/officeDocument/2006/relationships"/>
   </ds:schemaRefs>
 </ds:datastoreItem>
-</file>
-
-<file path=customXml/itemProps2.xml><?xml version="1.0" encoding="utf-8"?>
-<ds:datastoreItem xmlns:ds="http://schemas.openxmlformats.org/officeDocument/2006/customXml" ds:itemID="{4172FC97-DC60-41DD-92B4-77968A3ABF1C}">
-  <ds:schemaRefs>
-    <ds:schemaRef ds:uri="http://schemas.openxmlformats.org/officeDocument/2006/bibliography"/>
-  </ds:schemaRefs>
-</ds:datastoreItem>
 </file>
</xml_diff>